<commit_message>
research & formulas update 4/25/23
</commit_message>
<xml_diff>
--- a/Additional Files/Formulas.docx
+++ b/Additional Files/Formulas.docx
@@ -1,6 +1,6 @@
 
 <file path=word/document.xml><?xml version="1.0" encoding="utf-8"?>
-<w:document xmlns:wpc="http://schemas.microsoft.com/office/word/2010/wordprocessingCanvas" xmlns:cx="http://schemas.microsoft.com/office/drawing/2014/chartex" xmlns:cx1="http://schemas.microsoft.com/office/drawing/2015/9/8/chartex" xmlns:cx2="http://schemas.microsoft.com/office/drawing/2015/10/21/chartex" xmlns:cx3="http://schemas.microsoft.com/office/drawing/2016/5/9/chartex" xmlns:cx4="http://schemas.microsoft.com/office/drawing/2016/5/10/chartex" xmlns:cx5="http://schemas.microsoft.com/office/drawing/2016/5/11/chartex" xmlns:cx6="http://schemas.microsoft.com/office/drawing/2016/5/12/chartex" xmlns:cx7="http://schemas.microsoft.com/office/drawing/2016/5/13/chartex" xmlns:cx8="http://schemas.microsoft.com/office/drawing/2016/5/14/chartex" xmlns:mc="http://schemas.openxmlformats.org/markup-compatibility/2006" xmlns:aink="http://schemas.microsoft.com/office/drawing/2016/ink" xmlns:am3d="http://schemas.microsoft.com/office/drawing/2017/model3d" xmlns:o="urn:schemas-microsoft-com:office:office" xmlns:oel="http://schemas.microsoft.com/office/2019/extlst" xmlns:r="http://schemas.openxmlformats.org/officeDocument/2006/relationships" xmlns:m="http://schemas.openxmlformats.org/officeDocument/2006/math" xmlns:v="urn:schemas-microsoft-com:vml" xmlns:wp14="http://schemas.microsoft.com/office/word/2010/wordprocessingDrawing" xmlns:wp="http://schemas.openxmlformats.org/drawingml/2006/wordprocessingDrawing" xmlns:w10="urn:schemas-microsoft-com:office:word" xmlns:w="http://schemas.openxmlformats.org/wordprocessingml/2006/main" xmlns:w14="http://schemas.microsoft.com/office/word/2010/wordml" xmlns:w15="http://schemas.microsoft.com/office/word/2012/wordml" xmlns:w16cex="http://schemas.microsoft.com/office/word/2018/wordml/cex" xmlns:w16cid="http://schemas.microsoft.com/office/word/2016/wordml/cid" xmlns:w16="http://schemas.microsoft.com/office/word/2018/wordml" xmlns:w16sdtdh="http://schemas.microsoft.com/office/word/2020/wordml/sdtdatahash" xmlns:w16se="http://schemas.microsoft.com/office/word/2015/wordml/symex" xmlns:wpg="http://schemas.microsoft.com/office/word/2010/wordprocessingGroup" xmlns:wpi="http://schemas.microsoft.com/office/word/2010/wordprocessingInk" xmlns:wne="http://schemas.microsoft.com/office/word/2006/wordml" xmlns:wps="http://schemas.microsoft.com/office/word/2010/wordprocessingShape" mc:Ignorable="w14 w15 w16se w16cid w16 w16cex w16sdtdh wp14">
+<w:document xmlns:wpc="http://schemas.microsoft.com/office/word/2010/wordprocessingCanvas" xmlns:cx="http://schemas.microsoft.com/office/drawing/2014/chartex" xmlns:cx1="http://schemas.microsoft.com/office/drawing/2015/9/8/chartex" xmlns:cx2="http://schemas.microsoft.com/office/drawing/2015/10/21/chartex" xmlns:cx3="http://schemas.microsoft.com/office/drawing/2016/5/9/chartex" xmlns:cx4="http://schemas.microsoft.com/office/drawing/2016/5/10/chartex" xmlns:cx5="http://schemas.microsoft.com/office/drawing/2016/5/11/chartex" xmlns:cx6="http://schemas.microsoft.com/office/drawing/2016/5/12/chartex" xmlns:cx7="http://schemas.microsoft.com/office/drawing/2016/5/13/chartex" xmlns:cx8="http://schemas.microsoft.com/office/drawing/2016/5/14/chartex" xmlns:mc="http://schemas.openxmlformats.org/markup-compatibility/2006" xmlns:aink="http://schemas.microsoft.com/office/drawing/2016/ink" xmlns:am3d="http://schemas.microsoft.com/office/drawing/2017/model3d" xmlns:o="urn:schemas-microsoft-com:office:office" xmlns:oel="http://schemas.microsoft.com/office/2019/extlst" xmlns:r="http://schemas.openxmlformats.org/officeDocument/2006/relationships" xmlns:m="http://schemas.openxmlformats.org/officeDocument/2006/math" xmlns:v="urn:schemas-microsoft-com:vml" xmlns:wp14="http://schemas.microsoft.com/office/word/2010/wordprocessingDrawing" xmlns:wp="http://schemas.openxmlformats.org/drawingml/2006/wordprocessingDrawing" xmlns:w10="urn:schemas-microsoft-com:office:word" xmlns:w="http://schemas.openxmlformats.org/wordprocessingml/2006/main" xmlns:w14="http://schemas.microsoft.com/office/word/2010/wordml" xmlns:w15="http://schemas.microsoft.com/office/word/2012/wordml" xmlns:w16cex="http://schemas.microsoft.com/office/word/2018/wordml/cex" xmlns:w16cid="http://schemas.microsoft.com/office/word/2016/wordml/cid" xmlns:w16="http://schemas.microsoft.com/office/word/2018/wordml" xmlns:w16du="http://schemas.microsoft.com/office/word/2023/wordml/word16du" xmlns:w16sdtdh="http://schemas.microsoft.com/office/word/2020/wordml/sdtdatahash" xmlns:w16se="http://schemas.microsoft.com/office/word/2015/wordml/symex" xmlns:wpg="http://schemas.microsoft.com/office/word/2010/wordprocessingGroup" xmlns:wpi="http://schemas.microsoft.com/office/word/2010/wordprocessingInk" xmlns:wne="http://schemas.microsoft.com/office/word/2006/wordml" xmlns:wps="http://schemas.microsoft.com/office/word/2010/wordprocessingShape" mc:Ignorable="w14 w15 w16se w16cid w16 w16cex w16sdtdh wp14">
   <w:body>
     <w:p>
       <w:pPr>
@@ -2563,7 +2563,7 @@
           <w:sz w:val="24"/>
           <w:szCs w:val="24"/>
         </w:rPr>
-        <w:t>Determine common events (S=E</w:t>
+        <w:t>Determine common events (S=E1,E</w:t>
       </w:r>
       <w:proofErr w:type="gramStart"/>
       <w:r>
@@ -2572,7 +2572,7 @@
           <w:sz w:val="24"/>
           <w:szCs w:val="24"/>
         </w:rPr>
-        <w:t>1,E</w:t>
+        <w:t>2,…</w:t>
       </w:r>
       <w:proofErr w:type="gramEnd"/>
       <w:r>
@@ -2581,25 +2581,7 @@
           <w:sz w:val="24"/>
           <w:szCs w:val="24"/>
         </w:rPr>
-        <w:t>2,…</w:t>
-      </w:r>
-      <w:proofErr w:type="spellStart"/>
-      <w:r>
-        <w:rPr>
-          <w:rFonts w:eastAsiaTheme="minorEastAsia"/>
-          <w:sz w:val="24"/>
-          <w:szCs w:val="24"/>
-        </w:rPr>
-        <w:t>En</w:t>
-      </w:r>
-      <w:proofErr w:type="spellEnd"/>
-      <w:r>
-        <w:rPr>
-          <w:rFonts w:eastAsiaTheme="minorEastAsia"/>
-          <w:sz w:val="24"/>
-          <w:szCs w:val="24"/>
-        </w:rPr>
-        <w:t>)</w:t>
+        <w:t>En)</w:t>
       </w:r>
     </w:p>
     <w:p>
@@ -2621,25 +2603,7 @@
           <w:sz w:val="24"/>
           <w:szCs w:val="24"/>
         </w:rPr>
-        <w:t>Assign probabilities to each event (P(E</w:t>
-      </w:r>
-      <w:proofErr w:type="gramStart"/>
-      <w:r>
-        <w:rPr>
-          <w:rFonts w:eastAsiaTheme="minorEastAsia"/>
-          <w:sz w:val="24"/>
-          <w:szCs w:val="24"/>
-        </w:rPr>
-        <w:t>1)=</w:t>
-      </w:r>
-      <w:proofErr w:type="gramEnd"/>
-      <w:r>
-        <w:rPr>
-          <w:rFonts w:eastAsiaTheme="minorEastAsia"/>
-          <w:sz w:val="24"/>
-          <w:szCs w:val="24"/>
-        </w:rPr>
-        <w:t>x)</w:t>
+        <w:t>Assign probabilities to each event (P(E1)=x)</w:t>
       </w:r>
     </w:p>
     <w:p>
@@ -3028,7 +2992,7 @@
           <w:sz w:val="24"/>
           <w:szCs w:val="24"/>
         </w:rPr>
-        <w:t>n</w:t>
+        <w:t>n1,n</w:t>
       </w:r>
       <w:proofErr w:type="gramStart"/>
       <w:r>
@@ -3039,7 +3003,7 @@
           <w:sz w:val="24"/>
           <w:szCs w:val="24"/>
         </w:rPr>
-        <w:t>1,n</w:t>
+        <w:t>2,…</w:t>
       </w:r>
       <w:proofErr w:type="gramEnd"/>
       <w:r>
@@ -3050,20 +3014,8 @@
           <w:sz w:val="24"/>
           <w:szCs w:val="24"/>
         </w:rPr>
-        <w:t>2,…</w:t>
-      </w:r>
-      <w:proofErr w:type="spellStart"/>
-      <w:r>
-        <w:rPr>
-          <w:rFonts w:eastAsiaTheme="minorEastAsia"/>
-          <w:b/>
-          <w:bCs/>
-          <w:sz w:val="24"/>
-          <w:szCs w:val="24"/>
-        </w:rPr>
         <w:t>nk</w:t>
       </w:r>
-      <w:proofErr w:type="spellEnd"/>
       <w:r>
         <w:rPr>
           <w:rFonts w:eastAsiaTheme="minorEastAsia"/>
@@ -7180,20 +7132,8 @@
           <w:sz w:val="24"/>
           <w:szCs w:val="24"/>
         </w:rPr>
-        <w:t xml:space="preserve">) Binomial Distribution </w:t>
-      </w:r>
-      <w:proofErr w:type="spellStart"/>
-      <w:r>
-        <w:rPr>
-          <w:rFonts w:eastAsiaTheme="minorEastAsia"/>
-          <w:b/>
-          <w:bCs/>
-          <w:sz w:val="24"/>
-          <w:szCs w:val="24"/>
-        </w:rPr>
-        <w:t>pmf</w:t>
-      </w:r>
-      <w:proofErr w:type="spellEnd"/>
+        <w:t>) Binomial Distribution pmf</w:t>
+      </w:r>
     </w:p>
     <w:p>
       <w:pPr>
@@ -8703,6 +8643,3232 @@
         </m:f>
       </m:oMath>
     </w:p>
+    <w:p>
+      <w:pPr>
+        <w:pStyle w:val="ListParagraph"/>
+        <w:numPr>
+          <w:ilvl w:val="0"/>
+          <w:numId w:val="1"/>
+        </w:numPr>
+        <w:rPr>
+          <w:rFonts w:eastAsiaTheme="minorEastAsia"/>
+          <w:sz w:val="24"/>
+          <w:szCs w:val="24"/>
+        </w:rPr>
+      </w:pPr>
+      <w:r>
+        <w:rPr>
+          <w:rFonts w:eastAsiaTheme="minorEastAsia"/>
+          <w:b/>
+          <w:bCs/>
+          <w:sz w:val="24"/>
+          <w:szCs w:val="24"/>
+        </w:rPr>
+        <w:t>(Definition 3.10, page 126) Hypergeometric Distribution</w:t>
+      </w:r>
+    </w:p>
+    <w:p>
+      <w:pPr>
+        <w:pStyle w:val="ListParagraph"/>
+        <w:numPr>
+          <w:ilvl w:val="1"/>
+          <w:numId w:val="1"/>
+        </w:numPr>
+        <w:rPr>
+          <w:rFonts w:eastAsiaTheme="minorEastAsia"/>
+          <w:sz w:val="24"/>
+          <w:szCs w:val="24"/>
+        </w:rPr>
+      </w:pPr>
+      <m:oMath>
+        <m:r>
+          <w:rPr>
+            <w:rFonts w:ascii="Cambria Math" w:eastAsiaTheme="minorEastAsia" w:hAnsi="Cambria Math"/>
+            <w:sz w:val="24"/>
+            <w:szCs w:val="24"/>
+          </w:rPr>
+          <m:t>p</m:t>
+        </m:r>
+        <m:d>
+          <m:dPr>
+            <m:ctrlPr>
+              <w:rPr>
+                <w:rFonts w:ascii="Cambria Math" w:eastAsiaTheme="minorEastAsia" w:hAnsi="Cambria Math"/>
+                <w:i/>
+                <w:sz w:val="24"/>
+                <w:szCs w:val="24"/>
+              </w:rPr>
+            </m:ctrlPr>
+          </m:dPr>
+          <m:e>
+            <m:r>
+              <w:rPr>
+                <w:rFonts w:ascii="Cambria Math" w:eastAsiaTheme="minorEastAsia" w:hAnsi="Cambria Math"/>
+                <w:sz w:val="24"/>
+                <w:szCs w:val="24"/>
+              </w:rPr>
+              <m:t>y</m:t>
+            </m:r>
+          </m:e>
+        </m:d>
+        <m:r>
+          <w:rPr>
+            <w:rFonts w:ascii="Cambria Math" w:eastAsiaTheme="minorEastAsia" w:hAnsi="Cambria Math"/>
+            <w:sz w:val="24"/>
+            <w:szCs w:val="24"/>
+          </w:rPr>
+          <m:t>=</m:t>
+        </m:r>
+        <m:f>
+          <m:fPr>
+            <m:ctrlPr>
+              <w:rPr>
+                <w:rFonts w:ascii="Cambria Math" w:eastAsiaTheme="minorEastAsia" w:hAnsi="Cambria Math"/>
+                <w:i/>
+                <w:sz w:val="24"/>
+                <w:szCs w:val="24"/>
+              </w:rPr>
+            </m:ctrlPr>
+          </m:fPr>
+          <m:num>
+            <m:d>
+              <m:dPr>
+                <m:ctrlPr>
+                  <w:rPr>
+                    <w:rFonts w:ascii="Cambria Math" w:eastAsiaTheme="minorEastAsia" w:hAnsi="Cambria Math"/>
+                    <w:i/>
+                    <w:sz w:val="24"/>
+                    <w:szCs w:val="24"/>
+                  </w:rPr>
+                </m:ctrlPr>
+              </m:dPr>
+              <m:e>
+                <m:f>
+                  <m:fPr>
+                    <m:type m:val="noBar"/>
+                    <m:ctrlPr>
+                      <w:rPr>
+                        <w:rFonts w:ascii="Cambria Math" w:eastAsiaTheme="minorEastAsia" w:hAnsi="Cambria Math"/>
+                        <w:i/>
+                        <w:sz w:val="24"/>
+                        <w:szCs w:val="24"/>
+                      </w:rPr>
+                    </m:ctrlPr>
+                  </m:fPr>
+                  <m:num>
+                    <m:r>
+                      <w:rPr>
+                        <w:rFonts w:ascii="Cambria Math" w:eastAsiaTheme="minorEastAsia" w:hAnsi="Cambria Math"/>
+                        <w:sz w:val="24"/>
+                        <w:szCs w:val="24"/>
+                      </w:rPr>
+                      <m:t>r</m:t>
+                    </m:r>
+                  </m:num>
+                  <m:den>
+                    <m:r>
+                      <w:rPr>
+                        <w:rFonts w:ascii="Cambria Math" w:eastAsiaTheme="minorEastAsia" w:hAnsi="Cambria Math"/>
+                        <w:sz w:val="24"/>
+                        <w:szCs w:val="24"/>
+                      </w:rPr>
+                      <m:t>y</m:t>
+                    </m:r>
+                  </m:den>
+                </m:f>
+              </m:e>
+            </m:d>
+            <m:d>
+              <m:dPr>
+                <m:ctrlPr>
+                  <w:rPr>
+                    <w:rFonts w:ascii="Cambria Math" w:eastAsiaTheme="minorEastAsia" w:hAnsi="Cambria Math"/>
+                    <w:i/>
+                    <w:sz w:val="24"/>
+                    <w:szCs w:val="24"/>
+                  </w:rPr>
+                </m:ctrlPr>
+              </m:dPr>
+              <m:e>
+                <m:f>
+                  <m:fPr>
+                    <m:type m:val="noBar"/>
+                    <m:ctrlPr>
+                      <w:rPr>
+                        <w:rFonts w:ascii="Cambria Math" w:eastAsiaTheme="minorEastAsia" w:hAnsi="Cambria Math"/>
+                        <w:i/>
+                        <w:sz w:val="24"/>
+                        <w:szCs w:val="24"/>
+                      </w:rPr>
+                    </m:ctrlPr>
+                  </m:fPr>
+                  <m:num>
+                    <m:r>
+                      <w:rPr>
+                        <w:rFonts w:ascii="Cambria Math" w:eastAsiaTheme="minorEastAsia" w:hAnsi="Cambria Math"/>
+                        <w:sz w:val="24"/>
+                        <w:szCs w:val="24"/>
+                      </w:rPr>
+                      <m:t>N-r</m:t>
+                    </m:r>
+                  </m:num>
+                  <m:den>
+                    <m:r>
+                      <w:rPr>
+                        <w:rFonts w:ascii="Cambria Math" w:eastAsiaTheme="minorEastAsia" w:hAnsi="Cambria Math"/>
+                        <w:sz w:val="24"/>
+                        <w:szCs w:val="24"/>
+                      </w:rPr>
+                      <m:t>n-y</m:t>
+                    </m:r>
+                  </m:den>
+                </m:f>
+              </m:e>
+            </m:d>
+          </m:num>
+          <m:den>
+            <m:d>
+              <m:dPr>
+                <m:ctrlPr>
+                  <w:rPr>
+                    <w:rFonts w:ascii="Cambria Math" w:eastAsiaTheme="minorEastAsia" w:hAnsi="Cambria Math"/>
+                    <w:i/>
+                    <w:sz w:val="24"/>
+                    <w:szCs w:val="24"/>
+                  </w:rPr>
+                </m:ctrlPr>
+              </m:dPr>
+              <m:e>
+                <m:f>
+                  <m:fPr>
+                    <m:type m:val="noBar"/>
+                    <m:ctrlPr>
+                      <w:rPr>
+                        <w:rFonts w:ascii="Cambria Math" w:eastAsiaTheme="minorEastAsia" w:hAnsi="Cambria Math"/>
+                        <w:i/>
+                        <w:sz w:val="24"/>
+                        <w:szCs w:val="24"/>
+                      </w:rPr>
+                    </m:ctrlPr>
+                  </m:fPr>
+                  <m:num>
+                    <m:r>
+                      <w:rPr>
+                        <w:rFonts w:ascii="Cambria Math" w:eastAsiaTheme="minorEastAsia" w:hAnsi="Cambria Math"/>
+                        <w:sz w:val="24"/>
+                        <w:szCs w:val="24"/>
+                      </w:rPr>
+                      <m:t>N</m:t>
+                    </m:r>
+                  </m:num>
+                  <m:den>
+                    <m:r>
+                      <w:rPr>
+                        <w:rFonts w:ascii="Cambria Math" w:eastAsiaTheme="minorEastAsia" w:hAnsi="Cambria Math"/>
+                        <w:sz w:val="24"/>
+                        <w:szCs w:val="24"/>
+                      </w:rPr>
+                      <m:t>n</m:t>
+                    </m:r>
+                  </m:den>
+                </m:f>
+              </m:e>
+            </m:d>
+          </m:den>
+        </m:f>
+      </m:oMath>
+    </w:p>
+    <w:p>
+      <w:pPr>
+        <w:pStyle w:val="ListParagraph"/>
+        <w:numPr>
+          <w:ilvl w:val="0"/>
+          <w:numId w:val="1"/>
+        </w:numPr>
+        <w:rPr>
+          <w:rFonts w:eastAsiaTheme="minorEastAsia"/>
+          <w:sz w:val="24"/>
+          <w:szCs w:val="24"/>
+        </w:rPr>
+      </w:pPr>
+      <w:r>
+        <w:rPr>
+          <w:rFonts w:eastAsiaTheme="minorEastAsia"/>
+          <w:b/>
+          <w:bCs/>
+          <w:sz w:val="24"/>
+          <w:szCs w:val="24"/>
+        </w:rPr>
+        <w:t>(Theorem 3.10, page 127) Expected and Variance of Hypergeometric Distribution</w:t>
+      </w:r>
+    </w:p>
+    <w:p>
+      <w:pPr>
+        <w:pStyle w:val="ListParagraph"/>
+        <w:numPr>
+          <w:ilvl w:val="1"/>
+          <w:numId w:val="1"/>
+        </w:numPr>
+        <w:rPr>
+          <w:rFonts w:eastAsiaTheme="minorEastAsia"/>
+          <w:sz w:val="24"/>
+          <w:szCs w:val="24"/>
+        </w:rPr>
+      </w:pPr>
+      <w:r>
+        <w:rPr>
+          <w:rFonts w:eastAsiaTheme="minorEastAsia"/>
+          <w:b/>
+          <w:bCs/>
+          <w:sz w:val="24"/>
+          <w:szCs w:val="24"/>
+        </w:rPr>
+        <w:t xml:space="preserve">Expected: </w:t>
+      </w:r>
+      <m:oMath>
+        <m:r>
+          <w:rPr>
+            <w:rFonts w:ascii="Cambria Math" w:eastAsiaTheme="minorEastAsia" w:hAnsi="Cambria Math"/>
+            <w:sz w:val="24"/>
+            <w:szCs w:val="24"/>
+          </w:rPr>
+          <m:t>μ=</m:t>
+        </m:r>
+        <m:r>
+          <m:rPr>
+            <m:sty m:val="bi"/>
+          </m:rPr>
+          <w:rPr>
+            <w:rFonts w:ascii="Cambria Math" w:eastAsiaTheme="minorEastAsia" w:hAnsi="Cambria Math"/>
+            <w:sz w:val="24"/>
+            <w:szCs w:val="24"/>
+          </w:rPr>
+          <m:t>E</m:t>
+        </m:r>
+        <m:d>
+          <m:dPr>
+            <m:ctrlPr>
+              <w:rPr>
+                <w:rFonts w:ascii="Cambria Math" w:eastAsiaTheme="minorEastAsia" w:hAnsi="Cambria Math"/>
+                <w:b/>
+                <w:bCs/>
+                <w:i/>
+                <w:sz w:val="24"/>
+                <w:szCs w:val="24"/>
+              </w:rPr>
+            </m:ctrlPr>
+          </m:dPr>
+          <m:e>
+            <m:r>
+              <m:rPr>
+                <m:sty m:val="bi"/>
+              </m:rPr>
+              <w:rPr>
+                <w:rFonts w:ascii="Cambria Math" w:eastAsiaTheme="minorEastAsia" w:hAnsi="Cambria Math"/>
+                <w:sz w:val="24"/>
+                <w:szCs w:val="24"/>
+              </w:rPr>
+              <m:t>Y</m:t>
+            </m:r>
+          </m:e>
+        </m:d>
+        <m:r>
+          <m:rPr>
+            <m:sty m:val="bi"/>
+          </m:rPr>
+          <w:rPr>
+            <w:rFonts w:ascii="Cambria Math" w:eastAsiaTheme="minorEastAsia" w:hAnsi="Cambria Math"/>
+            <w:sz w:val="24"/>
+            <w:szCs w:val="24"/>
+          </w:rPr>
+          <m:t>=</m:t>
+        </m:r>
+        <m:r>
+          <m:rPr>
+            <m:sty m:val="bi"/>
+          </m:rPr>
+          <w:rPr>
+            <w:rFonts w:ascii="Cambria Math" w:eastAsiaTheme="minorEastAsia" w:hAnsi="Cambria Math"/>
+            <w:sz w:val="24"/>
+            <w:szCs w:val="24"/>
+          </w:rPr>
+          <m:t xml:space="preserve"> </m:t>
+        </m:r>
+        <m:f>
+          <m:fPr>
+            <m:ctrlPr>
+              <w:rPr>
+                <w:rFonts w:ascii="Cambria Math" w:eastAsiaTheme="minorEastAsia" w:hAnsi="Cambria Math"/>
+                <w:b/>
+                <w:i/>
+                <w:sz w:val="24"/>
+                <w:szCs w:val="24"/>
+              </w:rPr>
+            </m:ctrlPr>
+          </m:fPr>
+          <m:num>
+            <m:r>
+              <m:rPr>
+                <m:sty m:val="bi"/>
+              </m:rPr>
+              <w:rPr>
+                <w:rFonts w:ascii="Cambria Math" w:eastAsiaTheme="minorEastAsia" w:hAnsi="Cambria Math"/>
+                <w:sz w:val="24"/>
+                <w:szCs w:val="24"/>
+              </w:rPr>
+              <m:t>nr</m:t>
+            </m:r>
+          </m:num>
+          <m:den>
+            <m:r>
+              <m:rPr>
+                <m:sty m:val="bi"/>
+              </m:rPr>
+              <w:rPr>
+                <w:rFonts w:ascii="Cambria Math" w:eastAsiaTheme="minorEastAsia" w:hAnsi="Cambria Math"/>
+                <w:sz w:val="24"/>
+                <w:szCs w:val="24"/>
+              </w:rPr>
+              <m:t>N</m:t>
+            </m:r>
+          </m:den>
+        </m:f>
+      </m:oMath>
+    </w:p>
+    <w:p>
+      <w:pPr>
+        <w:pStyle w:val="ListParagraph"/>
+        <w:numPr>
+          <w:ilvl w:val="1"/>
+          <w:numId w:val="1"/>
+        </w:numPr>
+        <w:rPr>
+          <w:rFonts w:eastAsiaTheme="minorEastAsia"/>
+          <w:sz w:val="24"/>
+          <w:szCs w:val="24"/>
+        </w:rPr>
+      </w:pPr>
+      <w:r>
+        <w:rPr>
+          <w:rFonts w:eastAsiaTheme="minorEastAsia"/>
+          <w:b/>
+          <w:bCs/>
+          <w:sz w:val="24"/>
+          <w:szCs w:val="24"/>
+        </w:rPr>
+        <w:t xml:space="preserve">Variance: </w:t>
+      </w:r>
+      <m:oMath>
+        <m:sSup>
+          <m:sSupPr>
+            <m:ctrlPr>
+              <w:rPr>
+                <w:rFonts w:ascii="Cambria Math" w:eastAsiaTheme="minorEastAsia" w:hAnsi="Cambria Math"/>
+                <w:i/>
+                <w:sz w:val="24"/>
+                <w:szCs w:val="24"/>
+              </w:rPr>
+            </m:ctrlPr>
+          </m:sSupPr>
+          <m:e>
+            <m:r>
+              <w:rPr>
+                <w:rFonts w:ascii="Cambria Math" w:eastAsiaTheme="minorEastAsia" w:hAnsi="Cambria Math"/>
+                <w:sz w:val="24"/>
+                <w:szCs w:val="24"/>
+              </w:rPr>
+              <m:t>σ</m:t>
+            </m:r>
+          </m:e>
+          <m:sup>
+            <m:r>
+              <w:rPr>
+                <w:rFonts w:ascii="Cambria Math" w:eastAsiaTheme="minorEastAsia" w:hAnsi="Cambria Math"/>
+                <w:sz w:val="24"/>
+                <w:szCs w:val="24"/>
+              </w:rPr>
+              <m:t>2</m:t>
+            </m:r>
+          </m:sup>
+        </m:sSup>
+        <m:r>
+          <m:rPr>
+            <m:sty m:val="bi"/>
+          </m:rPr>
+          <w:rPr>
+            <w:rFonts w:ascii="Cambria Math" w:eastAsiaTheme="minorEastAsia" w:hAnsi="Cambria Math"/>
+            <w:sz w:val="24"/>
+            <w:szCs w:val="24"/>
+          </w:rPr>
+          <m:t>=V</m:t>
+        </m:r>
+        <m:d>
+          <m:dPr>
+            <m:ctrlPr>
+              <w:rPr>
+                <w:rFonts w:ascii="Cambria Math" w:eastAsiaTheme="minorEastAsia" w:hAnsi="Cambria Math"/>
+                <w:b/>
+                <w:bCs/>
+                <w:i/>
+                <w:sz w:val="24"/>
+                <w:szCs w:val="24"/>
+              </w:rPr>
+            </m:ctrlPr>
+          </m:dPr>
+          <m:e>
+            <m:r>
+              <m:rPr>
+                <m:sty m:val="bi"/>
+              </m:rPr>
+              <w:rPr>
+                <w:rFonts w:ascii="Cambria Math" w:eastAsiaTheme="minorEastAsia" w:hAnsi="Cambria Math"/>
+                <w:sz w:val="24"/>
+                <w:szCs w:val="24"/>
+              </w:rPr>
+              <m:t>Y</m:t>
+            </m:r>
+          </m:e>
+        </m:d>
+        <m:r>
+          <m:rPr>
+            <m:sty m:val="bi"/>
+          </m:rPr>
+          <w:rPr>
+            <w:rFonts w:ascii="Cambria Math" w:eastAsiaTheme="minorEastAsia" w:hAnsi="Cambria Math"/>
+            <w:sz w:val="24"/>
+            <w:szCs w:val="24"/>
+          </w:rPr>
+          <m:t>=</m:t>
+        </m:r>
+        <m:r>
+          <m:rPr>
+            <m:sty m:val="bi"/>
+          </m:rPr>
+          <w:rPr>
+            <w:rFonts w:ascii="Cambria Math" w:eastAsiaTheme="minorEastAsia" w:hAnsi="Cambria Math"/>
+            <w:sz w:val="24"/>
+            <w:szCs w:val="24"/>
+          </w:rPr>
+          <m:t>n(</m:t>
+        </m:r>
+        <m:f>
+          <m:fPr>
+            <m:ctrlPr>
+              <w:rPr>
+                <w:rFonts w:ascii="Cambria Math" w:eastAsiaTheme="minorEastAsia" w:hAnsi="Cambria Math"/>
+                <w:b/>
+                <w:i/>
+                <w:sz w:val="24"/>
+                <w:szCs w:val="24"/>
+              </w:rPr>
+            </m:ctrlPr>
+          </m:fPr>
+          <m:num>
+            <m:r>
+              <m:rPr>
+                <m:sty m:val="bi"/>
+              </m:rPr>
+              <w:rPr>
+                <w:rFonts w:ascii="Cambria Math" w:eastAsiaTheme="minorEastAsia" w:hAnsi="Cambria Math"/>
+                <w:sz w:val="24"/>
+                <w:szCs w:val="24"/>
+              </w:rPr>
+              <m:t>r</m:t>
+            </m:r>
+          </m:num>
+          <m:den>
+            <m:r>
+              <m:rPr>
+                <m:sty m:val="bi"/>
+              </m:rPr>
+              <w:rPr>
+                <w:rFonts w:ascii="Cambria Math" w:eastAsiaTheme="minorEastAsia" w:hAnsi="Cambria Math"/>
+                <w:sz w:val="24"/>
+                <w:szCs w:val="24"/>
+              </w:rPr>
+              <m:t>n</m:t>
+            </m:r>
+          </m:den>
+        </m:f>
+        <m:r>
+          <m:rPr>
+            <m:sty m:val="bi"/>
+          </m:rPr>
+          <w:rPr>
+            <w:rFonts w:ascii="Cambria Math" w:eastAsiaTheme="minorEastAsia" w:hAnsi="Cambria Math"/>
+            <w:sz w:val="24"/>
+            <w:szCs w:val="24"/>
+          </w:rPr>
+          <m:t>)(</m:t>
+        </m:r>
+        <m:f>
+          <m:fPr>
+            <m:ctrlPr>
+              <w:rPr>
+                <w:rFonts w:ascii="Cambria Math" w:eastAsiaTheme="minorEastAsia" w:hAnsi="Cambria Math"/>
+                <w:b/>
+                <w:i/>
+                <w:sz w:val="24"/>
+                <w:szCs w:val="24"/>
+              </w:rPr>
+            </m:ctrlPr>
+          </m:fPr>
+          <m:num>
+            <m:r>
+              <m:rPr>
+                <m:sty m:val="bi"/>
+              </m:rPr>
+              <w:rPr>
+                <w:rFonts w:ascii="Cambria Math" w:eastAsiaTheme="minorEastAsia" w:hAnsi="Cambria Math"/>
+                <w:sz w:val="24"/>
+                <w:szCs w:val="24"/>
+              </w:rPr>
+              <m:t>N-r</m:t>
+            </m:r>
+          </m:num>
+          <m:den>
+            <m:r>
+              <m:rPr>
+                <m:sty m:val="bi"/>
+              </m:rPr>
+              <w:rPr>
+                <w:rFonts w:ascii="Cambria Math" w:eastAsiaTheme="minorEastAsia" w:hAnsi="Cambria Math"/>
+                <w:sz w:val="24"/>
+                <w:szCs w:val="24"/>
+              </w:rPr>
+              <m:t>N</m:t>
+            </m:r>
+          </m:den>
+        </m:f>
+        <m:r>
+          <m:rPr>
+            <m:sty m:val="bi"/>
+          </m:rPr>
+          <w:rPr>
+            <w:rFonts w:ascii="Cambria Math" w:eastAsiaTheme="minorEastAsia" w:hAnsi="Cambria Math"/>
+            <w:sz w:val="24"/>
+            <w:szCs w:val="24"/>
+          </w:rPr>
+          <m:t>)(</m:t>
+        </m:r>
+        <m:f>
+          <m:fPr>
+            <m:ctrlPr>
+              <w:rPr>
+                <w:rFonts w:ascii="Cambria Math" w:eastAsiaTheme="minorEastAsia" w:hAnsi="Cambria Math"/>
+                <w:b/>
+                <w:i/>
+                <w:sz w:val="24"/>
+                <w:szCs w:val="24"/>
+              </w:rPr>
+            </m:ctrlPr>
+          </m:fPr>
+          <m:num>
+            <m:r>
+              <m:rPr>
+                <m:sty m:val="bi"/>
+              </m:rPr>
+              <w:rPr>
+                <w:rFonts w:ascii="Cambria Math" w:eastAsiaTheme="minorEastAsia" w:hAnsi="Cambria Math"/>
+                <w:sz w:val="24"/>
+                <w:szCs w:val="24"/>
+              </w:rPr>
+              <m:t>N-n</m:t>
+            </m:r>
+          </m:num>
+          <m:den>
+            <m:r>
+              <m:rPr>
+                <m:sty m:val="bi"/>
+              </m:rPr>
+              <w:rPr>
+                <w:rFonts w:ascii="Cambria Math" w:eastAsiaTheme="minorEastAsia" w:hAnsi="Cambria Math"/>
+                <w:sz w:val="24"/>
+                <w:szCs w:val="24"/>
+              </w:rPr>
+              <m:t>N-1</m:t>
+            </m:r>
+          </m:den>
+        </m:f>
+        <m:r>
+          <m:rPr>
+            <m:sty m:val="bi"/>
+          </m:rPr>
+          <w:rPr>
+            <w:rFonts w:ascii="Cambria Math" w:eastAsiaTheme="minorEastAsia" w:hAnsi="Cambria Math"/>
+            <w:sz w:val="24"/>
+            <w:szCs w:val="24"/>
+          </w:rPr>
+          <m:t>)</m:t>
+        </m:r>
+      </m:oMath>
+    </w:p>
+    <w:p>
+      <w:pPr>
+        <w:pStyle w:val="ListParagraph"/>
+        <w:numPr>
+          <w:ilvl w:val="0"/>
+          <w:numId w:val="1"/>
+        </w:numPr>
+        <w:rPr>
+          <w:rFonts w:eastAsiaTheme="minorEastAsia"/>
+          <w:sz w:val="24"/>
+          <w:szCs w:val="24"/>
+        </w:rPr>
+      </w:pPr>
+      <w:r>
+        <w:rPr>
+          <w:rFonts w:eastAsiaTheme="minorEastAsia"/>
+          <w:b/>
+          <w:bCs/>
+          <w:sz w:val="24"/>
+          <w:szCs w:val="24"/>
+        </w:rPr>
+        <w:t>(Definition 3.11, page 132) Poisson Distribution</w:t>
+      </w:r>
+    </w:p>
+    <w:p>
+      <w:pPr>
+        <w:pStyle w:val="ListParagraph"/>
+        <w:numPr>
+          <w:ilvl w:val="1"/>
+          <w:numId w:val="1"/>
+        </w:numPr>
+        <w:rPr>
+          <w:rFonts w:eastAsiaTheme="minorEastAsia"/>
+          <w:sz w:val="24"/>
+          <w:szCs w:val="24"/>
+        </w:rPr>
+      </w:pPr>
+      <m:oMath>
+        <m:r>
+          <w:rPr>
+            <w:rFonts w:ascii="Cambria Math" w:eastAsiaTheme="minorEastAsia" w:hAnsi="Cambria Math"/>
+            <w:sz w:val="24"/>
+            <w:szCs w:val="24"/>
+          </w:rPr>
+          <m:t>p</m:t>
+        </m:r>
+        <m:d>
+          <m:dPr>
+            <m:ctrlPr>
+              <w:rPr>
+                <w:rFonts w:ascii="Cambria Math" w:eastAsiaTheme="minorEastAsia" w:hAnsi="Cambria Math"/>
+                <w:i/>
+                <w:sz w:val="24"/>
+                <w:szCs w:val="24"/>
+              </w:rPr>
+            </m:ctrlPr>
+          </m:dPr>
+          <m:e>
+            <m:r>
+              <w:rPr>
+                <w:rFonts w:ascii="Cambria Math" w:eastAsiaTheme="minorEastAsia" w:hAnsi="Cambria Math"/>
+                <w:sz w:val="24"/>
+                <w:szCs w:val="24"/>
+              </w:rPr>
+              <m:t>y</m:t>
+            </m:r>
+          </m:e>
+        </m:d>
+        <m:r>
+          <w:rPr>
+            <w:rFonts w:ascii="Cambria Math" w:eastAsiaTheme="minorEastAsia" w:hAnsi="Cambria Math"/>
+            <w:sz w:val="24"/>
+            <w:szCs w:val="24"/>
+          </w:rPr>
+          <m:t>=</m:t>
+        </m:r>
+        <m:f>
+          <m:fPr>
+            <m:ctrlPr>
+              <w:rPr>
+                <w:rFonts w:ascii="Cambria Math" w:eastAsiaTheme="minorEastAsia" w:hAnsi="Cambria Math"/>
+                <w:i/>
+                <w:sz w:val="24"/>
+                <w:szCs w:val="24"/>
+              </w:rPr>
+            </m:ctrlPr>
+          </m:fPr>
+          <m:num>
+            <m:sSup>
+              <m:sSupPr>
+                <m:ctrlPr>
+                  <w:rPr>
+                    <w:rFonts w:ascii="Cambria Math" w:eastAsiaTheme="minorEastAsia" w:hAnsi="Cambria Math"/>
+                    <w:i/>
+                    <w:sz w:val="24"/>
+                    <w:szCs w:val="24"/>
+                  </w:rPr>
+                </m:ctrlPr>
+              </m:sSupPr>
+              <m:e>
+                <m:r>
+                  <w:rPr>
+                    <w:rFonts w:ascii="Cambria Math" w:eastAsiaTheme="minorEastAsia" w:hAnsi="Cambria Math"/>
+                    <w:sz w:val="24"/>
+                    <w:szCs w:val="24"/>
+                  </w:rPr>
+                  <m:t>λ</m:t>
+                </m:r>
+              </m:e>
+              <m:sup>
+                <m:r>
+                  <w:rPr>
+                    <w:rFonts w:ascii="Cambria Math" w:eastAsiaTheme="minorEastAsia" w:hAnsi="Cambria Math"/>
+                    <w:sz w:val="24"/>
+                    <w:szCs w:val="24"/>
+                  </w:rPr>
+                  <m:t>y</m:t>
+                </m:r>
+              </m:sup>
+            </m:sSup>
+          </m:num>
+          <m:den>
+            <m:r>
+              <w:rPr>
+                <w:rFonts w:ascii="Cambria Math" w:eastAsiaTheme="minorEastAsia" w:hAnsi="Cambria Math"/>
+                <w:sz w:val="24"/>
+                <w:szCs w:val="24"/>
+              </w:rPr>
+              <m:t>y!</m:t>
+            </m:r>
+          </m:den>
+        </m:f>
+        <m:sSup>
+          <m:sSupPr>
+            <m:ctrlPr>
+              <w:rPr>
+                <w:rFonts w:ascii="Cambria Math" w:eastAsiaTheme="minorEastAsia" w:hAnsi="Cambria Math"/>
+                <w:i/>
+                <w:sz w:val="24"/>
+                <w:szCs w:val="24"/>
+              </w:rPr>
+            </m:ctrlPr>
+          </m:sSupPr>
+          <m:e>
+            <m:r>
+              <w:rPr>
+                <w:rFonts w:ascii="Cambria Math" w:eastAsiaTheme="minorEastAsia" w:hAnsi="Cambria Math"/>
+                <w:sz w:val="24"/>
+                <w:szCs w:val="24"/>
+              </w:rPr>
+              <m:t>e</m:t>
+            </m:r>
+          </m:e>
+          <m:sup>
+            <m:r>
+              <w:rPr>
+                <w:rFonts w:ascii="Cambria Math" w:eastAsiaTheme="minorEastAsia" w:hAnsi="Cambria Math"/>
+                <w:sz w:val="24"/>
+                <w:szCs w:val="24"/>
+              </w:rPr>
+              <m:t>-λ</m:t>
+            </m:r>
+          </m:sup>
+        </m:sSup>
+      </m:oMath>
+    </w:p>
+    <w:p>
+      <w:pPr>
+        <w:pStyle w:val="ListParagraph"/>
+        <w:numPr>
+          <w:ilvl w:val="0"/>
+          <w:numId w:val="1"/>
+        </w:numPr>
+        <w:rPr>
+          <w:rFonts w:eastAsiaTheme="minorEastAsia"/>
+          <w:sz w:val="24"/>
+          <w:szCs w:val="24"/>
+        </w:rPr>
+      </w:pPr>
+      <w:r>
+        <w:rPr>
+          <w:rFonts w:eastAsiaTheme="minorEastAsia"/>
+          <w:b/>
+          <w:bCs/>
+          <w:sz w:val="24"/>
+          <w:szCs w:val="24"/>
+        </w:rPr>
+        <w:t>(Theorem 3.11, page 134) Expected and Variance of Poisson Distribution</w:t>
+      </w:r>
+    </w:p>
+    <w:p>
+      <w:pPr>
+        <w:pStyle w:val="ListParagraph"/>
+        <w:numPr>
+          <w:ilvl w:val="1"/>
+          <w:numId w:val="1"/>
+        </w:numPr>
+        <w:rPr>
+          <w:rFonts w:eastAsiaTheme="minorEastAsia"/>
+          <w:sz w:val="24"/>
+          <w:szCs w:val="24"/>
+        </w:rPr>
+      </w:pPr>
+      <w:r>
+        <w:rPr>
+          <w:rFonts w:eastAsiaTheme="minorEastAsia"/>
+          <w:b/>
+          <w:bCs/>
+          <w:sz w:val="24"/>
+          <w:szCs w:val="24"/>
+        </w:rPr>
+        <w:t>Expected:</w:t>
+      </w:r>
+      <w:r>
+        <w:rPr>
+          <w:rFonts w:eastAsiaTheme="minorEastAsia"/>
+          <w:sz w:val="24"/>
+          <w:szCs w:val="24"/>
+        </w:rPr>
+        <w:t xml:space="preserve"> </w:t>
+      </w:r>
+      <m:oMath>
+        <m:r>
+          <w:rPr>
+            <w:rFonts w:ascii="Cambria Math" w:eastAsiaTheme="minorEastAsia" w:hAnsi="Cambria Math"/>
+            <w:sz w:val="24"/>
+            <w:szCs w:val="24"/>
+          </w:rPr>
+          <m:t>μ=</m:t>
+        </m:r>
+        <m:r>
+          <m:rPr>
+            <m:sty m:val="bi"/>
+          </m:rPr>
+          <w:rPr>
+            <w:rFonts w:ascii="Cambria Math" w:eastAsiaTheme="minorEastAsia" w:hAnsi="Cambria Math"/>
+            <w:sz w:val="24"/>
+            <w:szCs w:val="24"/>
+          </w:rPr>
+          <m:t>E</m:t>
+        </m:r>
+        <m:d>
+          <m:dPr>
+            <m:ctrlPr>
+              <w:rPr>
+                <w:rFonts w:ascii="Cambria Math" w:eastAsiaTheme="minorEastAsia" w:hAnsi="Cambria Math"/>
+                <w:b/>
+                <w:bCs/>
+                <w:i/>
+                <w:sz w:val="24"/>
+                <w:szCs w:val="24"/>
+              </w:rPr>
+            </m:ctrlPr>
+          </m:dPr>
+          <m:e>
+            <m:r>
+              <m:rPr>
+                <m:sty m:val="bi"/>
+              </m:rPr>
+              <w:rPr>
+                <w:rFonts w:ascii="Cambria Math" w:eastAsiaTheme="minorEastAsia" w:hAnsi="Cambria Math"/>
+                <w:sz w:val="24"/>
+                <w:szCs w:val="24"/>
+              </w:rPr>
+              <m:t>Y</m:t>
+            </m:r>
+          </m:e>
+        </m:d>
+        <m:r>
+          <m:rPr>
+            <m:sty m:val="bi"/>
+          </m:rPr>
+          <w:rPr>
+            <w:rFonts w:ascii="Cambria Math" w:eastAsiaTheme="minorEastAsia" w:hAnsi="Cambria Math"/>
+            <w:sz w:val="24"/>
+            <w:szCs w:val="24"/>
+          </w:rPr>
+          <m:t>=</m:t>
+        </m:r>
+        <m:r>
+          <m:rPr>
+            <m:sty m:val="bi"/>
+          </m:rPr>
+          <w:rPr>
+            <w:rFonts w:ascii="Cambria Math" w:eastAsiaTheme="minorEastAsia" w:hAnsi="Cambria Math"/>
+            <w:sz w:val="24"/>
+            <w:szCs w:val="24"/>
+          </w:rPr>
+          <m:t xml:space="preserve"> </m:t>
+        </m:r>
+        <m:r>
+          <w:rPr>
+            <w:rFonts w:ascii="Cambria Math" w:eastAsiaTheme="minorEastAsia" w:hAnsi="Cambria Math"/>
+            <w:sz w:val="24"/>
+            <w:szCs w:val="24"/>
+          </w:rPr>
+          <m:t>λ</m:t>
+        </m:r>
+      </m:oMath>
+    </w:p>
+    <w:p>
+      <w:pPr>
+        <w:pStyle w:val="ListParagraph"/>
+        <w:numPr>
+          <w:ilvl w:val="1"/>
+          <w:numId w:val="1"/>
+        </w:numPr>
+        <w:rPr>
+          <w:rFonts w:eastAsiaTheme="minorEastAsia"/>
+          <w:sz w:val="24"/>
+          <w:szCs w:val="24"/>
+        </w:rPr>
+      </w:pPr>
+      <w:r>
+        <w:rPr>
+          <w:rFonts w:eastAsiaTheme="minorEastAsia"/>
+          <w:b/>
+          <w:bCs/>
+          <w:sz w:val="24"/>
+          <w:szCs w:val="24"/>
+        </w:rPr>
+        <w:t xml:space="preserve">Variance: </w:t>
+      </w:r>
+      <m:oMath>
+        <m:sSup>
+          <m:sSupPr>
+            <m:ctrlPr>
+              <w:rPr>
+                <w:rFonts w:ascii="Cambria Math" w:eastAsiaTheme="minorEastAsia" w:hAnsi="Cambria Math"/>
+                <w:i/>
+                <w:sz w:val="24"/>
+                <w:szCs w:val="24"/>
+              </w:rPr>
+            </m:ctrlPr>
+          </m:sSupPr>
+          <m:e>
+            <m:r>
+              <w:rPr>
+                <w:rFonts w:ascii="Cambria Math" w:eastAsiaTheme="minorEastAsia" w:hAnsi="Cambria Math"/>
+                <w:sz w:val="24"/>
+                <w:szCs w:val="24"/>
+              </w:rPr>
+              <m:t>σ</m:t>
+            </m:r>
+          </m:e>
+          <m:sup>
+            <m:r>
+              <w:rPr>
+                <w:rFonts w:ascii="Cambria Math" w:eastAsiaTheme="minorEastAsia" w:hAnsi="Cambria Math"/>
+                <w:sz w:val="24"/>
+                <w:szCs w:val="24"/>
+              </w:rPr>
+              <m:t>2</m:t>
+            </m:r>
+          </m:sup>
+        </m:sSup>
+        <m:r>
+          <m:rPr>
+            <m:sty m:val="bi"/>
+          </m:rPr>
+          <w:rPr>
+            <w:rFonts w:ascii="Cambria Math" w:eastAsiaTheme="minorEastAsia" w:hAnsi="Cambria Math"/>
+            <w:sz w:val="24"/>
+            <w:szCs w:val="24"/>
+          </w:rPr>
+          <m:t>=V</m:t>
+        </m:r>
+        <m:d>
+          <m:dPr>
+            <m:ctrlPr>
+              <w:rPr>
+                <w:rFonts w:ascii="Cambria Math" w:eastAsiaTheme="minorEastAsia" w:hAnsi="Cambria Math"/>
+                <w:b/>
+                <w:bCs/>
+                <w:i/>
+                <w:sz w:val="24"/>
+                <w:szCs w:val="24"/>
+              </w:rPr>
+            </m:ctrlPr>
+          </m:dPr>
+          <m:e>
+            <m:r>
+              <m:rPr>
+                <m:sty m:val="bi"/>
+              </m:rPr>
+              <w:rPr>
+                <w:rFonts w:ascii="Cambria Math" w:eastAsiaTheme="minorEastAsia" w:hAnsi="Cambria Math"/>
+                <w:sz w:val="24"/>
+                <w:szCs w:val="24"/>
+              </w:rPr>
+              <m:t>Y</m:t>
+            </m:r>
+          </m:e>
+        </m:d>
+        <m:r>
+          <m:rPr>
+            <m:sty m:val="bi"/>
+          </m:rPr>
+          <w:rPr>
+            <w:rFonts w:ascii="Cambria Math" w:eastAsiaTheme="minorEastAsia" w:hAnsi="Cambria Math"/>
+            <w:sz w:val="24"/>
+            <w:szCs w:val="24"/>
+          </w:rPr>
+          <m:t>=</m:t>
+        </m:r>
+        <m:r>
+          <m:rPr>
+            <m:sty m:val="bi"/>
+          </m:rPr>
+          <w:rPr>
+            <w:rFonts w:ascii="Cambria Math" w:eastAsiaTheme="minorEastAsia" w:hAnsi="Cambria Math"/>
+            <w:sz w:val="24"/>
+            <w:szCs w:val="24"/>
+          </w:rPr>
+          <m:t xml:space="preserve"> </m:t>
+        </m:r>
+        <m:r>
+          <w:rPr>
+            <w:rFonts w:ascii="Cambria Math" w:eastAsiaTheme="minorEastAsia" w:hAnsi="Cambria Math"/>
+            <w:sz w:val="24"/>
+            <w:szCs w:val="24"/>
+          </w:rPr>
+          <m:t>λ</m:t>
+        </m:r>
+      </m:oMath>
+      <w:r>
+        <w:rPr>
+          <w:rFonts w:eastAsiaTheme="minorEastAsia"/>
+          <w:b/>
+          <w:sz w:val="24"/>
+          <w:szCs w:val="24"/>
+        </w:rPr>
+        <w:t xml:space="preserve"> </w:t>
+      </w:r>
+    </w:p>
+    <w:p>
+      <w:pPr>
+        <w:pStyle w:val="ListParagraph"/>
+        <w:numPr>
+          <w:ilvl w:val="0"/>
+          <w:numId w:val="1"/>
+        </w:numPr>
+        <w:rPr>
+          <w:rFonts w:eastAsiaTheme="minorEastAsia"/>
+          <w:sz w:val="24"/>
+          <w:szCs w:val="24"/>
+        </w:rPr>
+      </w:pPr>
+      <w:r>
+        <w:rPr>
+          <w:rFonts w:eastAsiaTheme="minorEastAsia"/>
+          <w:b/>
+          <w:bCs/>
+          <w:sz w:val="24"/>
+          <w:szCs w:val="24"/>
+        </w:rPr>
+        <w:t>(Theorem 3.14, page 146) Tchebysheff’s Theorem</w:t>
+      </w:r>
+    </w:p>
+    <w:p>
+      <w:pPr>
+        <w:pStyle w:val="ListParagraph"/>
+        <w:numPr>
+          <w:ilvl w:val="1"/>
+          <w:numId w:val="1"/>
+        </w:numPr>
+        <w:rPr>
+          <w:rFonts w:eastAsiaTheme="minorEastAsia"/>
+          <w:sz w:val="24"/>
+          <w:szCs w:val="24"/>
+        </w:rPr>
+      </w:pPr>
+      <m:oMath>
+        <m:r>
+          <w:rPr>
+            <w:rFonts w:ascii="Cambria Math" w:eastAsiaTheme="minorEastAsia" w:hAnsi="Cambria Math"/>
+            <w:sz w:val="24"/>
+            <w:szCs w:val="24"/>
+          </w:rPr>
+          <m:t>P</m:t>
+        </m:r>
+        <m:d>
+          <m:dPr>
+            <m:ctrlPr>
+              <w:rPr>
+                <w:rFonts w:ascii="Cambria Math" w:eastAsiaTheme="minorEastAsia" w:hAnsi="Cambria Math"/>
+                <w:i/>
+                <w:sz w:val="24"/>
+                <w:szCs w:val="24"/>
+              </w:rPr>
+            </m:ctrlPr>
+          </m:dPr>
+          <m:e>
+            <m:d>
+              <m:dPr>
+                <m:begChr m:val="|"/>
+                <m:endChr m:val="|"/>
+                <m:ctrlPr>
+                  <w:rPr>
+                    <w:rFonts w:ascii="Cambria Math" w:eastAsiaTheme="minorEastAsia" w:hAnsi="Cambria Math"/>
+                    <w:i/>
+                    <w:sz w:val="24"/>
+                    <w:szCs w:val="24"/>
+                  </w:rPr>
+                </m:ctrlPr>
+              </m:dPr>
+              <m:e>
+                <m:r>
+                  <w:rPr>
+                    <w:rFonts w:ascii="Cambria Math" w:eastAsiaTheme="minorEastAsia" w:hAnsi="Cambria Math"/>
+                    <w:sz w:val="24"/>
+                    <w:szCs w:val="24"/>
+                  </w:rPr>
+                  <m:t>Y-μ</m:t>
+                </m:r>
+              </m:e>
+            </m:d>
+            <m:r>
+              <w:rPr>
+                <w:rFonts w:ascii="Cambria Math" w:eastAsiaTheme="minorEastAsia" w:hAnsi="Cambria Math"/>
+                <w:sz w:val="24"/>
+                <w:szCs w:val="24"/>
+              </w:rPr>
+              <m:t>&lt;kσ</m:t>
+            </m:r>
+          </m:e>
+        </m:d>
+        <m:r>
+          <w:rPr>
+            <w:rFonts w:ascii="Cambria Math" w:eastAsiaTheme="minorEastAsia" w:hAnsi="Cambria Math"/>
+            <w:sz w:val="24"/>
+            <w:szCs w:val="24"/>
+          </w:rPr>
+          <m:t>≥1-</m:t>
+        </m:r>
+        <m:f>
+          <m:fPr>
+            <m:ctrlPr>
+              <w:rPr>
+                <w:rFonts w:ascii="Cambria Math" w:eastAsiaTheme="minorEastAsia" w:hAnsi="Cambria Math"/>
+                <w:i/>
+                <w:sz w:val="24"/>
+                <w:szCs w:val="24"/>
+              </w:rPr>
+            </m:ctrlPr>
+          </m:fPr>
+          <m:num>
+            <m:r>
+              <w:rPr>
+                <w:rFonts w:ascii="Cambria Math" w:eastAsiaTheme="minorEastAsia" w:hAnsi="Cambria Math"/>
+                <w:sz w:val="24"/>
+                <w:szCs w:val="24"/>
+              </w:rPr>
+              <m:t>1</m:t>
+            </m:r>
+          </m:num>
+          <m:den>
+            <m:sSup>
+              <m:sSupPr>
+                <m:ctrlPr>
+                  <w:rPr>
+                    <w:rFonts w:ascii="Cambria Math" w:eastAsiaTheme="minorEastAsia" w:hAnsi="Cambria Math"/>
+                    <w:i/>
+                    <w:sz w:val="24"/>
+                    <w:szCs w:val="24"/>
+                  </w:rPr>
+                </m:ctrlPr>
+              </m:sSupPr>
+              <m:e>
+                <m:r>
+                  <w:rPr>
+                    <w:rFonts w:ascii="Cambria Math" w:eastAsiaTheme="minorEastAsia" w:hAnsi="Cambria Math"/>
+                    <w:sz w:val="24"/>
+                    <w:szCs w:val="24"/>
+                  </w:rPr>
+                  <m:t>k</m:t>
+                </m:r>
+              </m:e>
+              <m:sup>
+                <m:r>
+                  <w:rPr>
+                    <w:rFonts w:ascii="Cambria Math" w:eastAsiaTheme="minorEastAsia" w:hAnsi="Cambria Math"/>
+                    <w:sz w:val="24"/>
+                    <w:szCs w:val="24"/>
+                  </w:rPr>
+                  <m:t>2</m:t>
+                </m:r>
+              </m:sup>
+            </m:sSup>
+          </m:den>
+        </m:f>
+      </m:oMath>
+    </w:p>
+    <w:p>
+      <w:pPr>
+        <w:pStyle w:val="ListParagraph"/>
+        <w:numPr>
+          <w:ilvl w:val="1"/>
+          <w:numId w:val="1"/>
+        </w:numPr>
+        <w:rPr>
+          <w:rFonts w:eastAsiaTheme="minorEastAsia"/>
+          <w:sz w:val="24"/>
+          <w:szCs w:val="24"/>
+        </w:rPr>
+      </w:pPr>
+      <m:oMath>
+        <m:r>
+          <w:rPr>
+            <w:rFonts w:ascii="Cambria Math" w:eastAsiaTheme="minorEastAsia" w:hAnsi="Cambria Math"/>
+            <w:sz w:val="24"/>
+            <w:szCs w:val="24"/>
+          </w:rPr>
+          <m:t>P</m:t>
+        </m:r>
+        <m:d>
+          <m:dPr>
+            <m:ctrlPr>
+              <w:rPr>
+                <w:rFonts w:ascii="Cambria Math" w:eastAsiaTheme="minorEastAsia" w:hAnsi="Cambria Math"/>
+                <w:i/>
+                <w:sz w:val="24"/>
+                <w:szCs w:val="24"/>
+              </w:rPr>
+            </m:ctrlPr>
+          </m:dPr>
+          <m:e>
+            <m:d>
+              <m:dPr>
+                <m:begChr m:val="|"/>
+                <m:endChr m:val="|"/>
+                <m:ctrlPr>
+                  <w:rPr>
+                    <w:rFonts w:ascii="Cambria Math" w:eastAsiaTheme="minorEastAsia" w:hAnsi="Cambria Math"/>
+                    <w:i/>
+                    <w:sz w:val="24"/>
+                    <w:szCs w:val="24"/>
+                  </w:rPr>
+                </m:ctrlPr>
+              </m:dPr>
+              <m:e>
+                <m:r>
+                  <w:rPr>
+                    <w:rFonts w:ascii="Cambria Math" w:eastAsiaTheme="minorEastAsia" w:hAnsi="Cambria Math"/>
+                    <w:sz w:val="24"/>
+                    <w:szCs w:val="24"/>
+                  </w:rPr>
+                  <m:t>Y-μ</m:t>
+                </m:r>
+              </m:e>
+            </m:d>
+            <m:r>
+              <w:rPr>
+                <w:rFonts w:ascii="Cambria Math" w:eastAsiaTheme="minorEastAsia" w:hAnsi="Cambria Math"/>
+                <w:sz w:val="24"/>
+                <w:szCs w:val="24"/>
+              </w:rPr>
+              <m:t>≥</m:t>
+            </m:r>
+            <m:r>
+              <w:rPr>
+                <w:rFonts w:ascii="Cambria Math" w:eastAsiaTheme="minorEastAsia" w:hAnsi="Cambria Math"/>
+                <w:sz w:val="24"/>
+                <w:szCs w:val="24"/>
+              </w:rPr>
+              <m:t>kσ</m:t>
+            </m:r>
+          </m:e>
+        </m:d>
+        <m:r>
+          <w:rPr>
+            <w:rFonts w:ascii="Cambria Math" w:eastAsiaTheme="minorEastAsia" w:hAnsi="Cambria Math"/>
+            <w:sz w:val="24"/>
+            <w:szCs w:val="24"/>
+          </w:rPr>
+          <m:t>≤</m:t>
+        </m:r>
+        <m:f>
+          <m:fPr>
+            <m:ctrlPr>
+              <w:rPr>
+                <w:rFonts w:ascii="Cambria Math" w:eastAsiaTheme="minorEastAsia" w:hAnsi="Cambria Math"/>
+                <w:i/>
+                <w:sz w:val="24"/>
+                <w:szCs w:val="24"/>
+              </w:rPr>
+            </m:ctrlPr>
+          </m:fPr>
+          <m:num>
+            <m:r>
+              <w:rPr>
+                <w:rFonts w:ascii="Cambria Math" w:eastAsiaTheme="minorEastAsia" w:hAnsi="Cambria Math"/>
+                <w:sz w:val="24"/>
+                <w:szCs w:val="24"/>
+              </w:rPr>
+              <m:t>1</m:t>
+            </m:r>
+          </m:num>
+          <m:den>
+            <m:sSup>
+              <m:sSupPr>
+                <m:ctrlPr>
+                  <w:rPr>
+                    <w:rFonts w:ascii="Cambria Math" w:eastAsiaTheme="minorEastAsia" w:hAnsi="Cambria Math"/>
+                    <w:i/>
+                    <w:sz w:val="24"/>
+                    <w:szCs w:val="24"/>
+                  </w:rPr>
+                </m:ctrlPr>
+              </m:sSupPr>
+              <m:e>
+                <m:r>
+                  <w:rPr>
+                    <w:rFonts w:ascii="Cambria Math" w:eastAsiaTheme="minorEastAsia" w:hAnsi="Cambria Math"/>
+                    <w:sz w:val="24"/>
+                    <w:szCs w:val="24"/>
+                  </w:rPr>
+                  <m:t>k</m:t>
+                </m:r>
+              </m:e>
+              <m:sup>
+                <m:r>
+                  <w:rPr>
+                    <w:rFonts w:ascii="Cambria Math" w:eastAsiaTheme="minorEastAsia" w:hAnsi="Cambria Math"/>
+                    <w:sz w:val="24"/>
+                    <w:szCs w:val="24"/>
+                  </w:rPr>
+                  <m:t>2</m:t>
+                </m:r>
+              </m:sup>
+            </m:sSup>
+          </m:den>
+        </m:f>
+      </m:oMath>
+    </w:p>
+    <w:p>
+      <w:pPr>
+        <w:pStyle w:val="ListParagraph"/>
+        <w:numPr>
+          <w:ilvl w:val="0"/>
+          <w:numId w:val="1"/>
+        </w:numPr>
+        <w:rPr>
+          <w:rFonts w:eastAsiaTheme="minorEastAsia"/>
+          <w:sz w:val="24"/>
+          <w:szCs w:val="24"/>
+        </w:rPr>
+      </w:pPr>
+      <w:r>
+        <w:rPr>
+          <w:rFonts w:eastAsiaTheme="minorEastAsia"/>
+          <w:b/>
+          <w:bCs/>
+          <w:sz w:val="24"/>
+          <w:szCs w:val="24"/>
+        </w:rPr>
+        <w:lastRenderedPageBreak/>
+        <w:t xml:space="preserve">(Definition 4.1, page 158) Continuous Random Variable Distribution Function: </w:t>
+      </w:r>
+      <w:r>
+        <w:rPr>
+          <w:rFonts w:eastAsiaTheme="minorEastAsia"/>
+          <w:sz w:val="24"/>
+          <w:szCs w:val="24"/>
+        </w:rPr>
+        <w:t xml:space="preserve">Let Y denote any random variable. The distribution function of Y, denoted by F(y), such that </w:t>
+      </w:r>
+      <m:oMath>
+        <m:r>
+          <w:rPr>
+            <w:rFonts w:ascii="Cambria Math" w:eastAsiaTheme="minorEastAsia" w:hAnsi="Cambria Math"/>
+            <w:sz w:val="24"/>
+            <w:szCs w:val="24"/>
+          </w:rPr>
+          <m:t xml:space="preserve">F(y) = P(Y </m:t>
+        </m:r>
+        <m:r>
+          <w:rPr>
+            <w:rFonts w:ascii="Cambria Math" w:eastAsiaTheme="minorEastAsia" w:hAnsi="Cambria Math" w:cstheme="minorHAnsi"/>
+            <w:sz w:val="24"/>
+            <w:szCs w:val="24"/>
+          </w:rPr>
+          <m:t xml:space="preserve">≤ </m:t>
+        </m:r>
+        <m:r>
+          <w:rPr>
+            <w:rFonts w:ascii="Cambria Math" w:eastAsiaTheme="minorEastAsia" w:hAnsi="Cambria Math"/>
+            <w:sz w:val="24"/>
+            <w:szCs w:val="24"/>
+          </w:rPr>
+          <m:t>y) for -</m:t>
+        </m:r>
+        <m:r>
+          <w:rPr>
+            <w:rFonts w:ascii="Cambria Math" w:eastAsiaTheme="minorEastAsia" w:hAnsi="Cambria Math" w:cstheme="minorHAnsi"/>
+            <w:sz w:val="24"/>
+            <w:szCs w:val="24"/>
+          </w:rPr>
+          <m:t>∞ &lt; y &lt; ∞</m:t>
+        </m:r>
+      </m:oMath>
+    </w:p>
+    <w:p>
+      <w:pPr>
+        <w:pStyle w:val="ListParagraph"/>
+        <w:numPr>
+          <w:ilvl w:val="0"/>
+          <w:numId w:val="1"/>
+        </w:numPr>
+        <w:rPr>
+          <w:rFonts w:eastAsiaTheme="minorEastAsia"/>
+          <w:sz w:val="24"/>
+          <w:szCs w:val="24"/>
+        </w:rPr>
+      </w:pPr>
+      <w:r>
+        <w:rPr>
+          <w:rFonts w:eastAsiaTheme="minorEastAsia"/>
+          <w:b/>
+          <w:bCs/>
+          <w:sz w:val="24"/>
+          <w:szCs w:val="24"/>
+        </w:rPr>
+        <w:t>(Theorem 4.1, page 160) Distribution Function Properties:</w:t>
+      </w:r>
+    </w:p>
+    <w:p>
+      <w:pPr>
+        <w:pStyle w:val="ListParagraph"/>
+        <w:numPr>
+          <w:ilvl w:val="1"/>
+          <w:numId w:val="1"/>
+        </w:numPr>
+        <w:rPr>
+          <w:rFonts w:eastAsiaTheme="minorEastAsia"/>
+          <w:sz w:val="24"/>
+          <w:szCs w:val="24"/>
+        </w:rPr>
+      </w:pPr>
+      <w:r>
+        <w:rPr>
+          <w:rFonts w:eastAsiaTheme="minorEastAsia"/>
+          <w:sz w:val="24"/>
+          <w:szCs w:val="24"/>
+        </w:rPr>
+        <w:t xml:space="preserve">1) </w:t>
+      </w:r>
+      <m:oMath>
+        <m:r>
+          <w:rPr>
+            <w:rFonts w:ascii="Cambria Math" w:eastAsiaTheme="minorEastAsia" w:hAnsi="Cambria Math"/>
+            <w:sz w:val="24"/>
+            <w:szCs w:val="24"/>
+          </w:rPr>
+          <m:t>F</m:t>
+        </m:r>
+        <m:d>
+          <m:dPr>
+            <m:ctrlPr>
+              <w:rPr>
+                <w:rFonts w:ascii="Cambria Math" w:eastAsiaTheme="minorEastAsia" w:hAnsi="Cambria Math"/>
+                <w:i/>
+                <w:sz w:val="24"/>
+                <w:szCs w:val="24"/>
+              </w:rPr>
+            </m:ctrlPr>
+          </m:dPr>
+          <m:e>
+            <m:r>
+              <w:rPr>
+                <w:rFonts w:ascii="Cambria Math" w:eastAsiaTheme="minorEastAsia" w:hAnsi="Cambria Math"/>
+                <w:sz w:val="24"/>
+                <w:szCs w:val="24"/>
+              </w:rPr>
+              <m:t>-∞</m:t>
+            </m:r>
+          </m:e>
+        </m:d>
+        <m:r>
+          <w:rPr>
+            <w:rFonts w:ascii="Cambria Math" w:eastAsiaTheme="minorEastAsia" w:hAnsi="Cambria Math"/>
+            <w:sz w:val="24"/>
+            <w:szCs w:val="24"/>
+          </w:rPr>
+          <m:t>≡</m:t>
+        </m:r>
+        <m:func>
+          <m:funcPr>
+            <m:ctrlPr>
+              <w:rPr>
+                <w:rFonts w:ascii="Cambria Math" w:eastAsiaTheme="minorEastAsia" w:hAnsi="Cambria Math"/>
+                <w:i/>
+                <w:sz w:val="24"/>
+                <w:szCs w:val="24"/>
+              </w:rPr>
+            </m:ctrlPr>
+          </m:funcPr>
+          <m:fName>
+            <m:limLow>
+              <m:limLowPr>
+                <m:ctrlPr>
+                  <w:rPr>
+                    <w:rFonts w:ascii="Cambria Math" w:eastAsiaTheme="minorEastAsia" w:hAnsi="Cambria Math"/>
+                    <w:i/>
+                    <w:sz w:val="24"/>
+                    <w:szCs w:val="24"/>
+                  </w:rPr>
+                </m:ctrlPr>
+              </m:limLowPr>
+              <m:e>
+                <m:r>
+                  <m:rPr>
+                    <m:sty m:val="p"/>
+                  </m:rPr>
+                  <w:rPr>
+                    <w:rFonts w:ascii="Cambria Math" w:hAnsi="Cambria Math"/>
+                    <w:sz w:val="24"/>
+                    <w:szCs w:val="24"/>
+                  </w:rPr>
+                  <m:t>lim</m:t>
+                </m:r>
+              </m:e>
+              <m:lim>
+                <m:r>
+                  <w:rPr>
+                    <w:rFonts w:ascii="Cambria Math" w:hAnsi="Cambria Math"/>
+                    <w:sz w:val="24"/>
+                    <w:szCs w:val="24"/>
+                  </w:rPr>
+                  <m:t>y</m:t>
+                </m:r>
+                <m:r>
+                  <w:rPr>
+                    <w:rFonts w:ascii="Cambria Math" w:hAnsi="Cambria Math"/>
+                    <w:sz w:val="24"/>
+                    <w:szCs w:val="24"/>
+                  </w:rPr>
+                  <m:t>→</m:t>
+                </m:r>
+                <m:r>
+                  <w:rPr>
+                    <w:rFonts w:ascii="Cambria Math" w:hAnsi="Cambria Math"/>
+                    <w:sz w:val="24"/>
+                    <w:szCs w:val="24"/>
+                  </w:rPr>
+                  <m:t>-</m:t>
+                </m:r>
+                <m:r>
+                  <w:rPr>
+                    <w:rFonts w:ascii="Cambria Math" w:hAnsi="Cambria Math"/>
+                    <w:sz w:val="24"/>
+                    <w:szCs w:val="24"/>
+                  </w:rPr>
+                  <m:t>∞</m:t>
+                </m:r>
+              </m:lim>
+            </m:limLow>
+          </m:fName>
+          <m:e>
+            <m:r>
+              <w:rPr>
+                <w:rFonts w:ascii="Cambria Math" w:eastAsiaTheme="minorEastAsia" w:hAnsi="Cambria Math"/>
+                <w:sz w:val="24"/>
+                <w:szCs w:val="24"/>
+              </w:rPr>
+              <m:t>F</m:t>
+            </m:r>
+            <m:d>
+              <m:dPr>
+                <m:ctrlPr>
+                  <w:rPr>
+                    <w:rFonts w:ascii="Cambria Math" w:eastAsiaTheme="minorEastAsia" w:hAnsi="Cambria Math"/>
+                    <w:i/>
+                    <w:sz w:val="24"/>
+                    <w:szCs w:val="24"/>
+                  </w:rPr>
+                </m:ctrlPr>
+              </m:dPr>
+              <m:e>
+                <m:r>
+                  <w:rPr>
+                    <w:rFonts w:ascii="Cambria Math" w:eastAsiaTheme="minorEastAsia" w:hAnsi="Cambria Math"/>
+                    <w:sz w:val="24"/>
+                    <w:szCs w:val="24"/>
+                  </w:rPr>
+                  <m:t>y</m:t>
+                </m:r>
+              </m:e>
+            </m:d>
+            <m:r>
+              <w:rPr>
+                <w:rFonts w:ascii="Cambria Math" w:eastAsiaTheme="minorEastAsia" w:hAnsi="Cambria Math"/>
+                <w:sz w:val="24"/>
+                <w:szCs w:val="24"/>
+              </w:rPr>
+              <m:t>=0</m:t>
+            </m:r>
+          </m:e>
+        </m:func>
+      </m:oMath>
+    </w:p>
+    <w:p>
+      <w:pPr>
+        <w:pStyle w:val="ListParagraph"/>
+        <w:numPr>
+          <w:ilvl w:val="1"/>
+          <w:numId w:val="1"/>
+        </w:numPr>
+        <w:rPr>
+          <w:rFonts w:eastAsiaTheme="minorEastAsia"/>
+          <w:sz w:val="24"/>
+          <w:szCs w:val="24"/>
+        </w:rPr>
+      </w:pPr>
+      <w:r>
+        <w:rPr>
+          <w:rFonts w:eastAsiaTheme="minorEastAsia"/>
+          <w:sz w:val="24"/>
+          <w:szCs w:val="24"/>
+        </w:rPr>
+        <w:t xml:space="preserve">2) </w:t>
+      </w:r>
+      <m:oMath>
+        <m:r>
+          <w:rPr>
+            <w:rFonts w:ascii="Cambria Math" w:eastAsiaTheme="minorEastAsia" w:hAnsi="Cambria Math"/>
+            <w:sz w:val="24"/>
+            <w:szCs w:val="24"/>
+          </w:rPr>
+          <m:t>F</m:t>
+        </m:r>
+        <m:d>
+          <m:dPr>
+            <m:ctrlPr>
+              <w:rPr>
+                <w:rFonts w:ascii="Cambria Math" w:eastAsiaTheme="minorEastAsia" w:hAnsi="Cambria Math"/>
+                <w:i/>
+                <w:sz w:val="24"/>
+                <w:szCs w:val="24"/>
+              </w:rPr>
+            </m:ctrlPr>
+          </m:dPr>
+          <m:e>
+            <m:r>
+              <w:rPr>
+                <w:rFonts w:ascii="Cambria Math" w:eastAsiaTheme="minorEastAsia" w:hAnsi="Cambria Math"/>
+                <w:sz w:val="24"/>
+                <w:szCs w:val="24"/>
+              </w:rPr>
+              <m:t>∞</m:t>
+            </m:r>
+          </m:e>
+        </m:d>
+        <m:r>
+          <w:rPr>
+            <w:rFonts w:ascii="Cambria Math" w:eastAsiaTheme="minorEastAsia" w:hAnsi="Cambria Math"/>
+            <w:sz w:val="24"/>
+            <w:szCs w:val="24"/>
+          </w:rPr>
+          <m:t>≡</m:t>
+        </m:r>
+        <m:func>
+          <m:funcPr>
+            <m:ctrlPr>
+              <w:rPr>
+                <w:rFonts w:ascii="Cambria Math" w:eastAsiaTheme="minorEastAsia" w:hAnsi="Cambria Math"/>
+                <w:i/>
+                <w:sz w:val="24"/>
+                <w:szCs w:val="24"/>
+              </w:rPr>
+            </m:ctrlPr>
+          </m:funcPr>
+          <m:fName>
+            <m:limLow>
+              <m:limLowPr>
+                <m:ctrlPr>
+                  <w:rPr>
+                    <w:rFonts w:ascii="Cambria Math" w:eastAsiaTheme="minorEastAsia" w:hAnsi="Cambria Math"/>
+                    <w:i/>
+                    <w:sz w:val="24"/>
+                    <w:szCs w:val="24"/>
+                  </w:rPr>
+                </m:ctrlPr>
+              </m:limLowPr>
+              <m:e>
+                <m:r>
+                  <m:rPr>
+                    <m:sty m:val="p"/>
+                  </m:rPr>
+                  <w:rPr>
+                    <w:rFonts w:ascii="Cambria Math" w:hAnsi="Cambria Math"/>
+                    <w:sz w:val="24"/>
+                    <w:szCs w:val="24"/>
+                  </w:rPr>
+                  <m:t>lim</m:t>
+                </m:r>
+              </m:e>
+              <m:lim>
+                <m:r>
+                  <w:rPr>
+                    <w:rFonts w:ascii="Cambria Math" w:hAnsi="Cambria Math"/>
+                    <w:sz w:val="24"/>
+                    <w:szCs w:val="24"/>
+                  </w:rPr>
+                  <m:t>y</m:t>
+                </m:r>
+                <m:r>
+                  <w:rPr>
+                    <w:rFonts w:ascii="Cambria Math" w:hAnsi="Cambria Math"/>
+                    <w:sz w:val="24"/>
+                    <w:szCs w:val="24"/>
+                  </w:rPr>
+                  <m:t>→∞</m:t>
+                </m:r>
+              </m:lim>
+            </m:limLow>
+          </m:fName>
+          <m:e>
+            <m:r>
+              <w:rPr>
+                <w:rFonts w:ascii="Cambria Math" w:eastAsiaTheme="minorEastAsia" w:hAnsi="Cambria Math"/>
+                <w:sz w:val="24"/>
+                <w:szCs w:val="24"/>
+              </w:rPr>
+              <m:t>F</m:t>
+            </m:r>
+            <m:d>
+              <m:dPr>
+                <m:ctrlPr>
+                  <w:rPr>
+                    <w:rFonts w:ascii="Cambria Math" w:eastAsiaTheme="minorEastAsia" w:hAnsi="Cambria Math"/>
+                    <w:i/>
+                    <w:sz w:val="24"/>
+                    <w:szCs w:val="24"/>
+                  </w:rPr>
+                </m:ctrlPr>
+              </m:dPr>
+              <m:e>
+                <m:r>
+                  <w:rPr>
+                    <w:rFonts w:ascii="Cambria Math" w:eastAsiaTheme="minorEastAsia" w:hAnsi="Cambria Math"/>
+                    <w:sz w:val="24"/>
+                    <w:szCs w:val="24"/>
+                  </w:rPr>
+                  <m:t>y</m:t>
+                </m:r>
+              </m:e>
+            </m:d>
+            <m:r>
+              <w:rPr>
+                <w:rFonts w:ascii="Cambria Math" w:eastAsiaTheme="minorEastAsia" w:hAnsi="Cambria Math"/>
+                <w:sz w:val="24"/>
+                <w:szCs w:val="24"/>
+              </w:rPr>
+              <m:t>=</m:t>
+            </m:r>
+            <m:r>
+              <w:rPr>
+                <w:rFonts w:ascii="Cambria Math" w:eastAsiaTheme="minorEastAsia" w:hAnsi="Cambria Math"/>
+                <w:sz w:val="24"/>
+                <w:szCs w:val="24"/>
+              </w:rPr>
+              <m:t>1</m:t>
+            </m:r>
+          </m:e>
+        </m:func>
+      </m:oMath>
+    </w:p>
+    <w:p>
+      <w:pPr>
+        <w:pStyle w:val="ListParagraph"/>
+        <w:numPr>
+          <w:ilvl w:val="1"/>
+          <w:numId w:val="1"/>
+        </w:numPr>
+        <w:rPr>
+          <w:rFonts w:eastAsiaTheme="minorEastAsia"/>
+          <w:sz w:val="24"/>
+          <w:szCs w:val="24"/>
+        </w:rPr>
+      </w:pPr>
+      <w:r>
+        <w:rPr>
+          <w:rFonts w:eastAsiaTheme="minorEastAsia"/>
+          <w:sz w:val="24"/>
+          <w:szCs w:val="24"/>
+        </w:rPr>
+        <w:t xml:space="preserve">3) F(y) is a nondecreasing function of </w:t>
+      </w:r>
+      <w:proofErr w:type="gramStart"/>
+      <w:r>
+        <w:rPr>
+          <w:rFonts w:eastAsiaTheme="minorEastAsia"/>
+          <w:sz w:val="24"/>
+          <w:szCs w:val="24"/>
+        </w:rPr>
+        <w:t>y;</w:t>
+      </w:r>
+      <w:proofErr w:type="gramEnd"/>
+      <w:r>
+        <w:rPr>
+          <w:rFonts w:eastAsiaTheme="minorEastAsia"/>
+          <w:sz w:val="24"/>
+          <w:szCs w:val="24"/>
+        </w:rPr>
+        <w:t xml:space="preserve"> if x and y are any values such that x &lt; y then F(x) </w:t>
+      </w:r>
+      <w:r>
+        <w:rPr>
+          <w:rFonts w:eastAsiaTheme="minorEastAsia" w:cstheme="minorHAnsi"/>
+          <w:sz w:val="24"/>
+          <w:szCs w:val="24"/>
+        </w:rPr>
+        <w:t>≤</w:t>
+      </w:r>
+      <w:r>
+        <w:rPr>
+          <w:rFonts w:eastAsiaTheme="minorEastAsia"/>
+          <w:sz w:val="24"/>
+          <w:szCs w:val="24"/>
+        </w:rPr>
+        <w:t xml:space="preserve"> F(y)</w:t>
+      </w:r>
+    </w:p>
+    <w:p>
+      <w:pPr>
+        <w:pStyle w:val="ListParagraph"/>
+        <w:numPr>
+          <w:ilvl w:val="0"/>
+          <w:numId w:val="1"/>
+        </w:numPr>
+        <w:rPr>
+          <w:rFonts w:eastAsiaTheme="minorEastAsia"/>
+          <w:sz w:val="24"/>
+          <w:szCs w:val="24"/>
+        </w:rPr>
+      </w:pPr>
+      <w:r>
+        <w:rPr>
+          <w:rFonts w:eastAsiaTheme="minorEastAsia"/>
+          <w:b/>
+          <w:bCs/>
+          <w:sz w:val="24"/>
+          <w:szCs w:val="24"/>
+        </w:rPr>
+        <w:t xml:space="preserve">(Definition 4.3, page 161) </w:t>
+      </w:r>
+      <w:r>
+        <w:rPr>
+          <w:rFonts w:eastAsiaTheme="minorEastAsia"/>
+          <w:b/>
+          <w:bCs/>
+          <w:sz w:val="24"/>
+          <w:szCs w:val="24"/>
+        </w:rPr>
+        <w:t xml:space="preserve">Probability Density Function: </w:t>
+      </w:r>
+      <w:r>
+        <w:rPr>
+          <w:rFonts w:eastAsiaTheme="minorEastAsia"/>
+          <w:sz w:val="24"/>
+          <w:szCs w:val="24"/>
+        </w:rPr>
+        <w:t>Let F(y) be the distribution function for a continuous random variable Y.</w:t>
+      </w:r>
+    </w:p>
+    <w:p>
+      <w:pPr>
+        <w:pStyle w:val="ListParagraph"/>
+        <w:numPr>
+          <w:ilvl w:val="1"/>
+          <w:numId w:val="1"/>
+        </w:numPr>
+        <w:rPr>
+          <w:rFonts w:eastAsiaTheme="minorEastAsia"/>
+          <w:sz w:val="24"/>
+          <w:szCs w:val="24"/>
+        </w:rPr>
+      </w:pPr>
+      <m:oMath>
+        <m:r>
+          <w:rPr>
+            <w:rFonts w:ascii="Cambria Math" w:eastAsiaTheme="minorEastAsia" w:hAnsi="Cambria Math"/>
+            <w:sz w:val="24"/>
+            <w:szCs w:val="24"/>
+          </w:rPr>
+          <m:t>f</m:t>
+        </m:r>
+        <m:d>
+          <m:dPr>
+            <m:ctrlPr>
+              <w:rPr>
+                <w:rFonts w:ascii="Cambria Math" w:eastAsiaTheme="minorEastAsia" w:hAnsi="Cambria Math"/>
+                <w:i/>
+                <w:sz w:val="24"/>
+                <w:szCs w:val="24"/>
+              </w:rPr>
+            </m:ctrlPr>
+          </m:dPr>
+          <m:e>
+            <m:r>
+              <w:rPr>
+                <w:rFonts w:ascii="Cambria Math" w:eastAsiaTheme="minorEastAsia" w:hAnsi="Cambria Math"/>
+                <w:sz w:val="24"/>
+                <w:szCs w:val="24"/>
+              </w:rPr>
+              <m:t>y</m:t>
+            </m:r>
+          </m:e>
+        </m:d>
+        <m:r>
+          <w:rPr>
+            <w:rFonts w:ascii="Cambria Math" w:eastAsiaTheme="minorEastAsia" w:hAnsi="Cambria Math"/>
+            <w:sz w:val="24"/>
+            <w:szCs w:val="24"/>
+          </w:rPr>
+          <m:t>=</m:t>
+        </m:r>
+        <m:f>
+          <m:fPr>
+            <m:ctrlPr>
+              <w:rPr>
+                <w:rFonts w:ascii="Cambria Math" w:eastAsiaTheme="minorEastAsia" w:hAnsi="Cambria Math"/>
+                <w:i/>
+                <w:sz w:val="24"/>
+                <w:szCs w:val="24"/>
+              </w:rPr>
+            </m:ctrlPr>
+          </m:fPr>
+          <m:num>
+            <m:r>
+              <w:rPr>
+                <w:rFonts w:ascii="Cambria Math" w:eastAsiaTheme="minorEastAsia" w:hAnsi="Cambria Math"/>
+                <w:sz w:val="24"/>
+                <w:szCs w:val="24"/>
+              </w:rPr>
+              <m:t>dF(y)</m:t>
+            </m:r>
+          </m:num>
+          <m:den>
+            <m:r>
+              <w:rPr>
+                <w:rFonts w:ascii="Cambria Math" w:eastAsiaTheme="minorEastAsia" w:hAnsi="Cambria Math"/>
+                <w:sz w:val="24"/>
+                <w:szCs w:val="24"/>
+              </w:rPr>
+              <m:t>dy</m:t>
+            </m:r>
+          </m:den>
+        </m:f>
+        <m:r>
+          <w:rPr>
+            <w:rFonts w:ascii="Cambria Math" w:eastAsiaTheme="minorEastAsia" w:hAnsi="Cambria Math"/>
+            <w:sz w:val="24"/>
+            <w:szCs w:val="24"/>
+          </w:rPr>
+          <m:t>=F'(y)</m:t>
+        </m:r>
+      </m:oMath>
+    </w:p>
+    <w:p>
+      <w:pPr>
+        <w:pStyle w:val="ListParagraph"/>
+        <w:numPr>
+          <w:ilvl w:val="0"/>
+          <w:numId w:val="1"/>
+        </w:numPr>
+        <w:rPr>
+          <w:rFonts w:eastAsiaTheme="minorEastAsia"/>
+          <w:sz w:val="24"/>
+          <w:szCs w:val="24"/>
+        </w:rPr>
+      </w:pPr>
+      <w:r>
+        <w:rPr>
+          <w:rFonts w:eastAsiaTheme="minorEastAsia"/>
+          <w:b/>
+          <w:bCs/>
+          <w:sz w:val="24"/>
+          <w:szCs w:val="24"/>
+        </w:rPr>
+        <w:t xml:space="preserve">(Theorem 4.2, page 162) Probability Density Function Properties: </w:t>
+      </w:r>
+      <w:r>
+        <w:rPr>
+          <w:rFonts w:eastAsiaTheme="minorEastAsia"/>
+          <w:sz w:val="24"/>
+          <w:szCs w:val="24"/>
+        </w:rPr>
+        <w:t xml:space="preserve">If f(y) is a density function for a continuous random variable, </w:t>
+      </w:r>
+      <w:proofErr w:type="gramStart"/>
+      <w:r>
+        <w:rPr>
+          <w:rFonts w:eastAsiaTheme="minorEastAsia"/>
+          <w:sz w:val="24"/>
+          <w:szCs w:val="24"/>
+        </w:rPr>
+        <w:t>then</w:t>
+      </w:r>
+      <w:proofErr w:type="gramEnd"/>
+    </w:p>
+    <w:p>
+      <w:pPr>
+        <w:pStyle w:val="ListParagraph"/>
+        <w:numPr>
+          <w:ilvl w:val="1"/>
+          <w:numId w:val="1"/>
+        </w:numPr>
+        <w:rPr>
+          <w:rFonts w:eastAsiaTheme="minorEastAsia"/>
+          <w:sz w:val="24"/>
+          <w:szCs w:val="24"/>
+        </w:rPr>
+      </w:pPr>
+      <w:r>
+        <w:rPr>
+          <w:rFonts w:eastAsiaTheme="minorEastAsia"/>
+          <w:sz w:val="24"/>
+          <w:szCs w:val="24"/>
+        </w:rPr>
+        <w:t xml:space="preserve">1) </w:t>
+      </w:r>
+      <m:oMath>
+        <m:r>
+          <w:rPr>
+            <w:rFonts w:ascii="Cambria Math" w:eastAsiaTheme="minorEastAsia" w:hAnsi="Cambria Math"/>
+            <w:sz w:val="24"/>
+            <w:szCs w:val="24"/>
+          </w:rPr>
+          <m:t>f</m:t>
+        </m:r>
+        <m:d>
+          <m:dPr>
+            <m:ctrlPr>
+              <w:rPr>
+                <w:rFonts w:ascii="Cambria Math" w:eastAsiaTheme="minorEastAsia" w:hAnsi="Cambria Math"/>
+                <w:i/>
+                <w:sz w:val="24"/>
+                <w:szCs w:val="24"/>
+              </w:rPr>
+            </m:ctrlPr>
+          </m:dPr>
+          <m:e>
+            <m:r>
+              <w:rPr>
+                <w:rFonts w:ascii="Cambria Math" w:eastAsiaTheme="minorEastAsia" w:hAnsi="Cambria Math"/>
+                <w:sz w:val="24"/>
+                <w:szCs w:val="24"/>
+              </w:rPr>
+              <m:t>y</m:t>
+            </m:r>
+          </m:e>
+        </m:d>
+        <m:r>
+          <w:rPr>
+            <w:rFonts w:ascii="Cambria Math" w:eastAsiaTheme="minorEastAsia" w:hAnsi="Cambria Math"/>
+            <w:sz w:val="24"/>
+            <w:szCs w:val="24"/>
+          </w:rPr>
+          <m:t>≥0 for all y,</m:t>
+        </m:r>
+        <m:r>
+          <w:rPr>
+            <w:rFonts w:ascii="Cambria Math" w:eastAsiaTheme="minorEastAsia" w:hAnsi="Cambria Math"/>
+            <w:sz w:val="24"/>
+            <w:szCs w:val="24"/>
+          </w:rPr>
+          <m:t>-</m:t>
+        </m:r>
+        <m:r>
+          <w:rPr>
+            <w:rFonts w:ascii="Cambria Math" w:eastAsiaTheme="minorEastAsia" w:hAnsi="Cambria Math" w:cstheme="minorHAnsi"/>
+            <w:sz w:val="24"/>
+            <w:szCs w:val="24"/>
+          </w:rPr>
+          <m:t>∞ &lt; y &lt; ∞</m:t>
+        </m:r>
+      </m:oMath>
+    </w:p>
+    <w:p>
+      <w:pPr>
+        <w:pStyle w:val="ListParagraph"/>
+        <w:numPr>
+          <w:ilvl w:val="1"/>
+          <w:numId w:val="1"/>
+        </w:numPr>
+        <w:rPr>
+          <w:rFonts w:eastAsiaTheme="minorEastAsia"/>
+          <w:sz w:val="24"/>
+          <w:szCs w:val="24"/>
+        </w:rPr>
+      </w:pPr>
+      <w:r>
+        <w:rPr>
+          <w:rFonts w:eastAsiaTheme="minorEastAsia"/>
+          <w:sz w:val="24"/>
+          <w:szCs w:val="24"/>
+        </w:rPr>
+        <w:t xml:space="preserve">2) </w:t>
+      </w:r>
+      <m:oMath>
+        <m:nary>
+          <m:naryPr>
+            <m:limLoc m:val="subSup"/>
+            <m:ctrlPr>
+              <w:rPr>
+                <w:rFonts w:ascii="Cambria Math" w:eastAsiaTheme="minorEastAsia" w:hAnsi="Cambria Math"/>
+                <w:i/>
+                <w:sz w:val="24"/>
+                <w:szCs w:val="24"/>
+              </w:rPr>
+            </m:ctrlPr>
+          </m:naryPr>
+          <m:sub>
+            <m:r>
+              <w:rPr>
+                <w:rFonts w:ascii="Cambria Math" w:eastAsiaTheme="minorEastAsia" w:hAnsi="Cambria Math"/>
+                <w:sz w:val="24"/>
+                <w:szCs w:val="24"/>
+              </w:rPr>
+              <m:t>-∞</m:t>
+            </m:r>
+          </m:sub>
+          <m:sup>
+            <m:r>
+              <w:rPr>
+                <w:rFonts w:ascii="Cambria Math" w:eastAsiaTheme="minorEastAsia" w:hAnsi="Cambria Math"/>
+                <w:sz w:val="24"/>
+                <w:szCs w:val="24"/>
+              </w:rPr>
+              <m:t>∞</m:t>
+            </m:r>
+          </m:sup>
+          <m:e>
+            <m:r>
+              <w:rPr>
+                <w:rFonts w:ascii="Cambria Math" w:eastAsiaTheme="minorEastAsia" w:hAnsi="Cambria Math"/>
+                <w:sz w:val="24"/>
+                <w:szCs w:val="24"/>
+              </w:rPr>
+              <m:t>f</m:t>
+            </m:r>
+            <m:d>
+              <m:dPr>
+                <m:ctrlPr>
+                  <w:rPr>
+                    <w:rFonts w:ascii="Cambria Math" w:eastAsiaTheme="minorEastAsia" w:hAnsi="Cambria Math"/>
+                    <w:i/>
+                    <w:sz w:val="24"/>
+                    <w:szCs w:val="24"/>
+                  </w:rPr>
+                </m:ctrlPr>
+              </m:dPr>
+              <m:e>
+                <m:r>
+                  <w:rPr>
+                    <w:rFonts w:ascii="Cambria Math" w:eastAsiaTheme="minorEastAsia" w:hAnsi="Cambria Math"/>
+                    <w:sz w:val="24"/>
+                    <w:szCs w:val="24"/>
+                  </w:rPr>
+                  <m:t>y</m:t>
+                </m:r>
+              </m:e>
+            </m:d>
+            <m:r>
+              <w:rPr>
+                <w:rFonts w:ascii="Cambria Math" w:eastAsiaTheme="minorEastAsia" w:hAnsi="Cambria Math"/>
+                <w:sz w:val="24"/>
+                <w:szCs w:val="24"/>
+              </w:rPr>
+              <m:t>dy=1</m:t>
+            </m:r>
+          </m:e>
+        </m:nary>
+      </m:oMath>
+    </w:p>
+    <w:p>
+      <w:pPr>
+        <w:pStyle w:val="ListParagraph"/>
+        <w:numPr>
+          <w:ilvl w:val="0"/>
+          <w:numId w:val="1"/>
+        </w:numPr>
+        <w:rPr>
+          <w:rFonts w:eastAsiaTheme="minorEastAsia"/>
+          <w:sz w:val="24"/>
+          <w:szCs w:val="24"/>
+        </w:rPr>
+      </w:pPr>
+      <w:r>
+        <w:rPr>
+          <w:rFonts w:eastAsiaTheme="minorEastAsia"/>
+          <w:b/>
+          <w:bCs/>
+          <w:sz w:val="24"/>
+          <w:szCs w:val="24"/>
+        </w:rPr>
+        <w:t>(Definition 4.5, page 170) Expected and Variance of Continuous Random Variables</w:t>
+      </w:r>
+    </w:p>
+    <w:p>
+      <w:pPr>
+        <w:pStyle w:val="ListParagraph"/>
+        <w:numPr>
+          <w:ilvl w:val="1"/>
+          <w:numId w:val="1"/>
+        </w:numPr>
+        <w:rPr>
+          <w:rFonts w:eastAsiaTheme="minorEastAsia"/>
+          <w:sz w:val="24"/>
+          <w:szCs w:val="24"/>
+        </w:rPr>
+      </w:pPr>
+      <w:r>
+        <w:rPr>
+          <w:rFonts w:eastAsiaTheme="minorEastAsia"/>
+          <w:b/>
+          <w:bCs/>
+          <w:sz w:val="24"/>
+          <w:szCs w:val="24"/>
+        </w:rPr>
+        <w:t xml:space="preserve">Expected: </w:t>
+      </w:r>
+      <m:oMath>
+        <m:r>
+          <w:rPr>
+            <w:rFonts w:ascii="Cambria Math" w:eastAsiaTheme="minorEastAsia" w:hAnsi="Cambria Math"/>
+            <w:sz w:val="24"/>
+            <w:szCs w:val="24"/>
+          </w:rPr>
+          <m:t>μ=</m:t>
+        </m:r>
+        <m:r>
+          <m:rPr>
+            <m:sty m:val="bi"/>
+          </m:rPr>
+          <w:rPr>
+            <w:rFonts w:ascii="Cambria Math" w:eastAsiaTheme="minorEastAsia" w:hAnsi="Cambria Math"/>
+            <w:sz w:val="24"/>
+            <w:szCs w:val="24"/>
+          </w:rPr>
+          <m:t>E</m:t>
+        </m:r>
+        <m:d>
+          <m:dPr>
+            <m:ctrlPr>
+              <w:rPr>
+                <w:rFonts w:ascii="Cambria Math" w:eastAsiaTheme="minorEastAsia" w:hAnsi="Cambria Math"/>
+                <w:b/>
+                <w:bCs/>
+                <w:i/>
+                <w:sz w:val="24"/>
+                <w:szCs w:val="24"/>
+              </w:rPr>
+            </m:ctrlPr>
+          </m:dPr>
+          <m:e>
+            <m:r>
+              <m:rPr>
+                <m:sty m:val="bi"/>
+              </m:rPr>
+              <w:rPr>
+                <w:rFonts w:ascii="Cambria Math" w:eastAsiaTheme="minorEastAsia" w:hAnsi="Cambria Math"/>
+                <w:sz w:val="24"/>
+                <w:szCs w:val="24"/>
+              </w:rPr>
+              <m:t>Y</m:t>
+            </m:r>
+          </m:e>
+        </m:d>
+        <m:r>
+          <m:rPr>
+            <m:sty m:val="bi"/>
+          </m:rPr>
+          <w:rPr>
+            <w:rFonts w:ascii="Cambria Math" w:eastAsiaTheme="minorEastAsia" w:hAnsi="Cambria Math"/>
+            <w:sz w:val="24"/>
+            <w:szCs w:val="24"/>
+          </w:rPr>
+          <m:t xml:space="preserve">= </m:t>
+        </m:r>
+        <m:nary>
+          <m:naryPr>
+            <m:limLoc m:val="subSup"/>
+            <m:ctrlPr>
+              <w:rPr>
+                <w:rFonts w:ascii="Cambria Math" w:eastAsiaTheme="minorEastAsia" w:hAnsi="Cambria Math"/>
+                <w:b/>
+                <w:bCs/>
+                <w:i/>
+                <w:sz w:val="24"/>
+                <w:szCs w:val="24"/>
+              </w:rPr>
+            </m:ctrlPr>
+          </m:naryPr>
+          <m:sub>
+            <m:r>
+              <m:rPr>
+                <m:sty m:val="bi"/>
+              </m:rPr>
+              <w:rPr>
+                <w:rFonts w:ascii="Cambria Math" w:eastAsiaTheme="minorEastAsia" w:hAnsi="Cambria Math"/>
+                <w:sz w:val="24"/>
+                <w:szCs w:val="24"/>
+              </w:rPr>
+              <m:t>-∞</m:t>
+            </m:r>
+          </m:sub>
+          <m:sup>
+            <m:r>
+              <m:rPr>
+                <m:sty m:val="bi"/>
+              </m:rPr>
+              <w:rPr>
+                <w:rFonts w:ascii="Cambria Math" w:eastAsiaTheme="minorEastAsia" w:hAnsi="Cambria Math"/>
+                <w:sz w:val="24"/>
+                <w:szCs w:val="24"/>
+              </w:rPr>
+              <m:t>∞</m:t>
+            </m:r>
+          </m:sup>
+          <m:e>
+            <m:r>
+              <m:rPr>
+                <m:sty m:val="bi"/>
+              </m:rPr>
+              <w:rPr>
+                <w:rFonts w:ascii="Cambria Math" w:eastAsiaTheme="minorEastAsia" w:hAnsi="Cambria Math"/>
+                <w:sz w:val="24"/>
+                <w:szCs w:val="24"/>
+              </w:rPr>
+              <m:t>yf</m:t>
+            </m:r>
+            <m:d>
+              <m:dPr>
+                <m:ctrlPr>
+                  <w:rPr>
+                    <w:rFonts w:ascii="Cambria Math" w:eastAsiaTheme="minorEastAsia" w:hAnsi="Cambria Math"/>
+                    <w:b/>
+                    <w:bCs/>
+                    <w:i/>
+                    <w:sz w:val="24"/>
+                    <w:szCs w:val="24"/>
+                  </w:rPr>
+                </m:ctrlPr>
+              </m:dPr>
+              <m:e>
+                <m:r>
+                  <m:rPr>
+                    <m:sty m:val="bi"/>
+                  </m:rPr>
+                  <w:rPr>
+                    <w:rFonts w:ascii="Cambria Math" w:eastAsiaTheme="minorEastAsia" w:hAnsi="Cambria Math"/>
+                    <w:sz w:val="24"/>
+                    <w:szCs w:val="24"/>
+                  </w:rPr>
+                  <m:t>y</m:t>
+                </m:r>
+              </m:e>
+            </m:d>
+            <m:r>
+              <m:rPr>
+                <m:sty m:val="bi"/>
+              </m:rPr>
+              <w:rPr>
+                <w:rFonts w:ascii="Cambria Math" w:eastAsiaTheme="minorEastAsia" w:hAnsi="Cambria Math"/>
+                <w:sz w:val="24"/>
+                <w:szCs w:val="24"/>
+              </w:rPr>
+              <m:t>dy</m:t>
+            </m:r>
+          </m:e>
+        </m:nary>
+      </m:oMath>
+    </w:p>
+    <w:p>
+      <w:pPr>
+        <w:pStyle w:val="ListParagraph"/>
+        <w:numPr>
+          <w:ilvl w:val="1"/>
+          <w:numId w:val="1"/>
+        </w:numPr>
+        <w:rPr>
+          <w:rFonts w:eastAsiaTheme="minorEastAsia"/>
+          <w:sz w:val="24"/>
+          <w:szCs w:val="24"/>
+        </w:rPr>
+      </w:pPr>
+      <w:r>
+        <w:rPr>
+          <w:rFonts w:eastAsiaTheme="minorEastAsia"/>
+          <w:b/>
+          <w:bCs/>
+          <w:sz w:val="24"/>
+          <w:szCs w:val="24"/>
+        </w:rPr>
+        <w:t xml:space="preserve">Variance: </w:t>
+      </w:r>
+      <m:oMath>
+        <m:sSup>
+          <m:sSupPr>
+            <m:ctrlPr>
+              <w:rPr>
+                <w:rFonts w:ascii="Cambria Math" w:eastAsiaTheme="minorEastAsia" w:hAnsi="Cambria Math"/>
+                <w:i/>
+                <w:sz w:val="24"/>
+                <w:szCs w:val="24"/>
+              </w:rPr>
+            </m:ctrlPr>
+          </m:sSupPr>
+          <m:e>
+            <m:r>
+              <w:rPr>
+                <w:rFonts w:ascii="Cambria Math" w:eastAsiaTheme="minorEastAsia" w:hAnsi="Cambria Math"/>
+                <w:sz w:val="24"/>
+                <w:szCs w:val="24"/>
+              </w:rPr>
+              <m:t>σ</m:t>
+            </m:r>
+          </m:e>
+          <m:sup>
+            <m:r>
+              <w:rPr>
+                <w:rFonts w:ascii="Cambria Math" w:eastAsiaTheme="minorEastAsia" w:hAnsi="Cambria Math"/>
+                <w:sz w:val="24"/>
+                <w:szCs w:val="24"/>
+              </w:rPr>
+              <m:t>2</m:t>
+            </m:r>
+          </m:sup>
+        </m:sSup>
+        <m:r>
+          <m:rPr>
+            <m:sty m:val="bi"/>
+          </m:rPr>
+          <w:rPr>
+            <w:rFonts w:ascii="Cambria Math" w:eastAsiaTheme="minorEastAsia" w:hAnsi="Cambria Math"/>
+            <w:sz w:val="24"/>
+            <w:szCs w:val="24"/>
+          </w:rPr>
+          <m:t>=V</m:t>
+        </m:r>
+        <m:d>
+          <m:dPr>
+            <m:ctrlPr>
+              <w:rPr>
+                <w:rFonts w:ascii="Cambria Math" w:eastAsiaTheme="minorEastAsia" w:hAnsi="Cambria Math"/>
+                <w:b/>
+                <w:bCs/>
+                <w:i/>
+                <w:sz w:val="24"/>
+                <w:szCs w:val="24"/>
+              </w:rPr>
+            </m:ctrlPr>
+          </m:dPr>
+          <m:e>
+            <m:r>
+              <m:rPr>
+                <m:sty m:val="bi"/>
+              </m:rPr>
+              <w:rPr>
+                <w:rFonts w:ascii="Cambria Math" w:eastAsiaTheme="minorEastAsia" w:hAnsi="Cambria Math"/>
+                <w:sz w:val="24"/>
+                <w:szCs w:val="24"/>
+              </w:rPr>
+              <m:t>Y</m:t>
+            </m:r>
+          </m:e>
+        </m:d>
+        <m:r>
+          <m:rPr>
+            <m:sty m:val="bi"/>
+          </m:rPr>
+          <w:rPr>
+            <w:rFonts w:ascii="Cambria Math" w:eastAsiaTheme="minorEastAsia" w:hAnsi="Cambria Math"/>
+            <w:sz w:val="24"/>
+            <w:szCs w:val="24"/>
+          </w:rPr>
+          <m:t>=E</m:t>
+        </m:r>
+        <m:d>
+          <m:dPr>
+            <m:ctrlPr>
+              <w:rPr>
+                <w:rFonts w:ascii="Cambria Math" w:eastAsiaTheme="minorEastAsia" w:hAnsi="Cambria Math"/>
+                <w:b/>
+                <w:bCs/>
+                <w:i/>
+                <w:sz w:val="24"/>
+                <w:szCs w:val="24"/>
+              </w:rPr>
+            </m:ctrlPr>
+          </m:dPr>
+          <m:e>
+            <m:sSup>
+              <m:sSupPr>
+                <m:ctrlPr>
+                  <w:rPr>
+                    <w:rFonts w:ascii="Cambria Math" w:eastAsiaTheme="minorEastAsia" w:hAnsi="Cambria Math"/>
+                    <w:b/>
+                    <w:bCs/>
+                    <w:i/>
+                    <w:sz w:val="24"/>
+                    <w:szCs w:val="24"/>
+                  </w:rPr>
+                </m:ctrlPr>
+              </m:sSupPr>
+              <m:e>
+                <m:r>
+                  <m:rPr>
+                    <m:sty m:val="bi"/>
+                  </m:rPr>
+                  <w:rPr>
+                    <w:rFonts w:ascii="Cambria Math" w:eastAsiaTheme="minorEastAsia" w:hAnsi="Cambria Math"/>
+                    <w:sz w:val="24"/>
+                    <w:szCs w:val="24"/>
+                  </w:rPr>
+                  <m:t>Y</m:t>
+                </m:r>
+              </m:e>
+              <m:sup>
+                <m:r>
+                  <m:rPr>
+                    <m:sty m:val="bi"/>
+                  </m:rPr>
+                  <w:rPr>
+                    <w:rFonts w:ascii="Cambria Math" w:eastAsiaTheme="minorEastAsia" w:hAnsi="Cambria Math"/>
+                    <w:sz w:val="24"/>
+                    <w:szCs w:val="24"/>
+                  </w:rPr>
+                  <m:t>2</m:t>
+                </m:r>
+              </m:sup>
+            </m:sSup>
+          </m:e>
+        </m:d>
+        <m:r>
+          <m:rPr>
+            <m:sty m:val="bi"/>
+          </m:rPr>
+          <w:rPr>
+            <w:rFonts w:ascii="Cambria Math" w:eastAsiaTheme="minorEastAsia" w:hAnsi="Cambria Math"/>
+            <w:sz w:val="24"/>
+            <w:szCs w:val="24"/>
+          </w:rPr>
+          <m:t>-</m:t>
+        </m:r>
+        <m:sSup>
+          <m:sSupPr>
+            <m:ctrlPr>
+              <w:rPr>
+                <w:rFonts w:ascii="Cambria Math" w:eastAsiaTheme="minorEastAsia" w:hAnsi="Cambria Math"/>
+                <w:b/>
+                <w:bCs/>
+                <w:i/>
+                <w:sz w:val="24"/>
+                <w:szCs w:val="24"/>
+              </w:rPr>
+            </m:ctrlPr>
+          </m:sSupPr>
+          <m:e>
+            <m:r>
+              <m:rPr>
+                <m:sty m:val="bi"/>
+              </m:rPr>
+              <w:rPr>
+                <w:rFonts w:ascii="Cambria Math" w:eastAsiaTheme="minorEastAsia" w:hAnsi="Cambria Math"/>
+                <w:sz w:val="24"/>
+                <w:szCs w:val="24"/>
+              </w:rPr>
+              <m:t>[E</m:t>
+            </m:r>
+            <m:d>
+              <m:dPr>
+                <m:ctrlPr>
+                  <w:rPr>
+                    <w:rFonts w:ascii="Cambria Math" w:eastAsiaTheme="minorEastAsia" w:hAnsi="Cambria Math"/>
+                    <w:b/>
+                    <w:bCs/>
+                    <w:i/>
+                    <w:sz w:val="24"/>
+                    <w:szCs w:val="24"/>
+                  </w:rPr>
+                </m:ctrlPr>
+              </m:dPr>
+              <m:e>
+                <m:r>
+                  <m:rPr>
+                    <m:sty m:val="bi"/>
+                  </m:rPr>
+                  <w:rPr>
+                    <w:rFonts w:ascii="Cambria Math" w:eastAsiaTheme="minorEastAsia" w:hAnsi="Cambria Math"/>
+                    <w:sz w:val="24"/>
+                    <w:szCs w:val="24"/>
+                  </w:rPr>
+                  <m:t>Y</m:t>
+                </m:r>
+              </m:e>
+            </m:d>
+            <m:r>
+              <m:rPr>
+                <m:sty m:val="bi"/>
+              </m:rPr>
+              <w:rPr>
+                <w:rFonts w:ascii="Cambria Math" w:eastAsiaTheme="minorEastAsia" w:hAnsi="Cambria Math"/>
+                <w:sz w:val="24"/>
+                <w:szCs w:val="24"/>
+              </w:rPr>
+              <m:t>]</m:t>
+            </m:r>
+          </m:e>
+          <m:sup>
+            <m:r>
+              <m:rPr>
+                <m:sty m:val="bi"/>
+              </m:rPr>
+              <w:rPr>
+                <w:rFonts w:ascii="Cambria Math" w:eastAsiaTheme="minorEastAsia" w:hAnsi="Cambria Math"/>
+                <w:sz w:val="24"/>
+                <w:szCs w:val="24"/>
+              </w:rPr>
+              <m:t>2</m:t>
+            </m:r>
+          </m:sup>
+        </m:sSup>
+      </m:oMath>
+    </w:p>
+    <w:p>
+      <w:pPr>
+        <w:pStyle w:val="ListParagraph"/>
+        <w:numPr>
+          <w:ilvl w:val="0"/>
+          <w:numId w:val="1"/>
+        </w:numPr>
+        <w:rPr>
+          <w:rFonts w:eastAsiaTheme="minorEastAsia"/>
+          <w:sz w:val="24"/>
+          <w:szCs w:val="24"/>
+        </w:rPr>
+      </w:pPr>
+      <w:r>
+        <w:rPr>
+          <w:rFonts w:eastAsiaTheme="minorEastAsia"/>
+          <w:b/>
+          <w:bCs/>
+          <w:sz w:val="24"/>
+          <w:szCs w:val="24"/>
+        </w:rPr>
+        <w:t xml:space="preserve">(Definition 4.6, page 174) Uniform Probability Distribution: </w:t>
+      </w:r>
+      <w:r>
+        <w:rPr>
+          <w:rFonts w:eastAsiaTheme="minorEastAsia"/>
+          <w:sz w:val="24"/>
+          <w:szCs w:val="24"/>
+        </w:rPr>
+        <w:t xml:space="preserve">If </w:t>
+      </w:r>
+      <w:r>
+        <w:rPr>
+          <w:rFonts w:eastAsiaTheme="minorEastAsia" w:cstheme="minorHAnsi"/>
+          <w:sz w:val="24"/>
+          <w:szCs w:val="24"/>
+        </w:rPr>
+        <w:t xml:space="preserve">a &lt; b, a random variable Y is said to have a continuous uniform probability distribution on the interval (a,b) if and only if the density of Y </w:t>
+      </w:r>
+      <w:proofErr w:type="gramStart"/>
+      <w:r>
+        <w:rPr>
+          <w:rFonts w:eastAsiaTheme="minorEastAsia" w:cstheme="minorHAnsi"/>
+          <w:sz w:val="24"/>
+          <w:szCs w:val="24"/>
+        </w:rPr>
+        <w:t>is</w:t>
+      </w:r>
+      <w:proofErr w:type="gramEnd"/>
+    </w:p>
+    <w:p>
+      <w:pPr>
+        <w:pStyle w:val="ListParagraph"/>
+        <w:numPr>
+          <w:ilvl w:val="1"/>
+          <w:numId w:val="1"/>
+        </w:numPr>
+        <w:rPr>
+          <w:rFonts w:eastAsiaTheme="minorEastAsia"/>
+          <w:sz w:val="24"/>
+          <w:szCs w:val="24"/>
+        </w:rPr>
+      </w:pPr>
+      <m:oMath>
+        <m:r>
+          <w:rPr>
+            <w:rFonts w:ascii="Cambria Math" w:eastAsiaTheme="minorEastAsia" w:hAnsi="Cambria Math"/>
+            <w:sz w:val="24"/>
+            <w:szCs w:val="24"/>
+          </w:rPr>
+          <m:t>f</m:t>
+        </m:r>
+        <m:d>
+          <m:dPr>
+            <m:ctrlPr>
+              <w:rPr>
+                <w:rFonts w:ascii="Cambria Math" w:eastAsiaTheme="minorEastAsia" w:hAnsi="Cambria Math"/>
+                <w:i/>
+                <w:sz w:val="24"/>
+                <w:szCs w:val="24"/>
+              </w:rPr>
+            </m:ctrlPr>
+          </m:dPr>
+          <m:e>
+            <m:r>
+              <w:rPr>
+                <w:rFonts w:ascii="Cambria Math" w:eastAsiaTheme="minorEastAsia" w:hAnsi="Cambria Math"/>
+                <w:sz w:val="24"/>
+                <w:szCs w:val="24"/>
+              </w:rPr>
+              <m:t>y</m:t>
+            </m:r>
+          </m:e>
+        </m:d>
+        <m:r>
+          <w:rPr>
+            <w:rFonts w:ascii="Cambria Math" w:eastAsiaTheme="minorEastAsia" w:hAnsi="Cambria Math"/>
+            <w:sz w:val="24"/>
+            <w:szCs w:val="24"/>
+          </w:rPr>
+          <m:t>=</m:t>
+        </m:r>
+        <m:d>
+          <m:dPr>
+            <m:begChr m:val="{"/>
+            <m:endChr m:val=""/>
+            <m:ctrlPr>
+              <w:rPr>
+                <w:rFonts w:ascii="Cambria Math" w:eastAsiaTheme="minorEastAsia" w:hAnsi="Cambria Math"/>
+                <w:i/>
+                <w:sz w:val="24"/>
+                <w:szCs w:val="24"/>
+              </w:rPr>
+            </m:ctrlPr>
+          </m:dPr>
+          <m:e>
+            <m:eqArr>
+              <m:eqArrPr>
+                <m:ctrlPr>
+                  <w:rPr>
+                    <w:rFonts w:ascii="Cambria Math" w:eastAsiaTheme="minorEastAsia" w:hAnsi="Cambria Math"/>
+                    <w:i/>
+                    <w:sz w:val="24"/>
+                    <w:szCs w:val="24"/>
+                  </w:rPr>
+                </m:ctrlPr>
+              </m:eqArrPr>
+              <m:e>
+                <m:f>
+                  <m:fPr>
+                    <m:ctrlPr>
+                      <w:rPr>
+                        <w:rFonts w:ascii="Cambria Math" w:eastAsiaTheme="minorEastAsia" w:hAnsi="Cambria Math"/>
+                        <w:i/>
+                        <w:sz w:val="24"/>
+                        <w:szCs w:val="24"/>
+                      </w:rPr>
+                    </m:ctrlPr>
+                  </m:fPr>
+                  <m:num>
+                    <m:r>
+                      <w:rPr>
+                        <w:rFonts w:ascii="Cambria Math" w:eastAsiaTheme="minorEastAsia" w:hAnsi="Cambria Math"/>
+                        <w:sz w:val="24"/>
+                        <w:szCs w:val="24"/>
+                      </w:rPr>
+                      <m:t>1</m:t>
+                    </m:r>
+                  </m:num>
+                  <m:den>
+                    <m:r>
+                      <w:rPr>
+                        <w:rFonts w:ascii="Cambria Math" w:eastAsiaTheme="minorEastAsia" w:hAnsi="Cambria Math"/>
+                        <w:sz w:val="24"/>
+                        <w:szCs w:val="24"/>
+                      </w:rPr>
+                      <m:t>b-a</m:t>
+                    </m:r>
+                  </m:den>
+                </m:f>
+                <m:r>
+                  <w:rPr>
+                    <w:rFonts w:ascii="Cambria Math" w:eastAsiaTheme="minorEastAsia" w:hAnsi="Cambria Math"/>
+                    <w:sz w:val="24"/>
+                    <w:szCs w:val="24"/>
+                  </w:rPr>
+                  <m:t>, a≤y≤b</m:t>
+                </m:r>
+              </m:e>
+              <m:e>
+                <m:r>
+                  <w:rPr>
+                    <w:rFonts w:ascii="Cambria Math" w:eastAsiaTheme="minorEastAsia" w:hAnsi="Cambria Math"/>
+                    <w:sz w:val="24"/>
+                    <w:szCs w:val="24"/>
+                  </w:rPr>
+                  <m:t>0, otherwise</m:t>
+                </m:r>
+              </m:e>
+            </m:eqArr>
+          </m:e>
+        </m:d>
+      </m:oMath>
+    </w:p>
+    <w:p>
+      <w:pPr>
+        <w:pStyle w:val="ListParagraph"/>
+        <w:numPr>
+          <w:ilvl w:val="0"/>
+          <w:numId w:val="1"/>
+        </w:numPr>
+        <w:rPr>
+          <w:rFonts w:eastAsiaTheme="minorEastAsia"/>
+          <w:sz w:val="24"/>
+          <w:szCs w:val="24"/>
+        </w:rPr>
+      </w:pPr>
+      <w:r>
+        <w:rPr>
+          <w:rFonts w:eastAsiaTheme="minorEastAsia"/>
+          <w:b/>
+          <w:bCs/>
+          <w:sz w:val="24"/>
+          <w:szCs w:val="24"/>
+        </w:rPr>
+        <w:t>(Theorem 4.6, page 176) Expected and Variance of Uniform Probability Distribution</w:t>
+      </w:r>
+    </w:p>
+    <w:p>
+      <w:pPr>
+        <w:pStyle w:val="ListParagraph"/>
+        <w:numPr>
+          <w:ilvl w:val="1"/>
+          <w:numId w:val="1"/>
+        </w:numPr>
+        <w:rPr>
+          <w:rFonts w:eastAsiaTheme="minorEastAsia"/>
+          <w:sz w:val="24"/>
+          <w:szCs w:val="24"/>
+        </w:rPr>
+      </w:pPr>
+      <w:r>
+        <w:rPr>
+          <w:rFonts w:eastAsiaTheme="minorEastAsia"/>
+          <w:b/>
+          <w:bCs/>
+          <w:sz w:val="24"/>
+          <w:szCs w:val="24"/>
+        </w:rPr>
+        <w:t xml:space="preserve">Expected: </w:t>
+      </w:r>
+      <m:oMath>
+        <m:r>
+          <w:rPr>
+            <w:rFonts w:ascii="Cambria Math" w:eastAsiaTheme="minorEastAsia" w:hAnsi="Cambria Math"/>
+            <w:sz w:val="24"/>
+            <w:szCs w:val="24"/>
+          </w:rPr>
+          <m:t>μ=</m:t>
+        </m:r>
+        <m:r>
+          <m:rPr>
+            <m:sty m:val="bi"/>
+          </m:rPr>
+          <w:rPr>
+            <w:rFonts w:ascii="Cambria Math" w:eastAsiaTheme="minorEastAsia" w:hAnsi="Cambria Math"/>
+            <w:sz w:val="24"/>
+            <w:szCs w:val="24"/>
+          </w:rPr>
+          <m:t>E</m:t>
+        </m:r>
+        <m:d>
+          <m:dPr>
+            <m:ctrlPr>
+              <w:rPr>
+                <w:rFonts w:ascii="Cambria Math" w:eastAsiaTheme="minorEastAsia" w:hAnsi="Cambria Math"/>
+                <w:b/>
+                <w:bCs/>
+                <w:i/>
+                <w:sz w:val="24"/>
+                <w:szCs w:val="24"/>
+              </w:rPr>
+            </m:ctrlPr>
+          </m:dPr>
+          <m:e>
+            <m:r>
+              <m:rPr>
+                <m:sty m:val="bi"/>
+              </m:rPr>
+              <w:rPr>
+                <w:rFonts w:ascii="Cambria Math" w:eastAsiaTheme="minorEastAsia" w:hAnsi="Cambria Math"/>
+                <w:sz w:val="24"/>
+                <w:szCs w:val="24"/>
+              </w:rPr>
+              <m:t>Y</m:t>
+            </m:r>
+          </m:e>
+        </m:d>
+        <m:r>
+          <m:rPr>
+            <m:sty m:val="bi"/>
+          </m:rPr>
+          <w:rPr>
+            <w:rFonts w:ascii="Cambria Math" w:eastAsiaTheme="minorEastAsia" w:hAnsi="Cambria Math"/>
+            <w:sz w:val="24"/>
+            <w:szCs w:val="24"/>
+          </w:rPr>
+          <m:t>=</m:t>
+        </m:r>
+        <m:r>
+          <m:rPr>
+            <m:sty m:val="bi"/>
+          </m:rPr>
+          <w:rPr>
+            <w:rFonts w:ascii="Cambria Math" w:eastAsiaTheme="minorEastAsia" w:hAnsi="Cambria Math"/>
+            <w:sz w:val="24"/>
+            <w:szCs w:val="24"/>
+          </w:rPr>
+          <m:t xml:space="preserve"> </m:t>
+        </m:r>
+        <m:f>
+          <m:fPr>
+            <m:ctrlPr>
+              <w:rPr>
+                <w:rFonts w:ascii="Cambria Math" w:eastAsiaTheme="minorEastAsia" w:hAnsi="Cambria Math"/>
+                <w:b/>
+                <w:bCs/>
+                <w:i/>
+                <w:sz w:val="24"/>
+                <w:szCs w:val="24"/>
+              </w:rPr>
+            </m:ctrlPr>
+          </m:fPr>
+          <m:num>
+            <m:r>
+              <m:rPr>
+                <m:sty m:val="bi"/>
+              </m:rPr>
+              <w:rPr>
+                <w:rFonts w:ascii="Cambria Math" w:eastAsiaTheme="minorEastAsia" w:hAnsi="Cambria Math"/>
+                <w:sz w:val="24"/>
+                <w:szCs w:val="24"/>
+              </w:rPr>
+              <m:t>a+b</m:t>
+            </m:r>
+          </m:num>
+          <m:den>
+            <m:r>
+              <m:rPr>
+                <m:sty m:val="bi"/>
+              </m:rPr>
+              <w:rPr>
+                <w:rFonts w:ascii="Cambria Math" w:eastAsiaTheme="minorEastAsia" w:hAnsi="Cambria Math"/>
+                <w:sz w:val="24"/>
+                <w:szCs w:val="24"/>
+              </w:rPr>
+              <m:t>2</m:t>
+            </m:r>
+          </m:den>
+        </m:f>
+      </m:oMath>
+    </w:p>
+    <w:p>
+      <w:pPr>
+        <w:pStyle w:val="ListParagraph"/>
+        <w:numPr>
+          <w:ilvl w:val="1"/>
+          <w:numId w:val="1"/>
+        </w:numPr>
+        <w:rPr>
+          <w:rFonts w:eastAsiaTheme="minorEastAsia"/>
+          <w:sz w:val="24"/>
+          <w:szCs w:val="24"/>
+        </w:rPr>
+      </w:pPr>
+      <w:r>
+        <w:rPr>
+          <w:rFonts w:eastAsiaTheme="minorEastAsia"/>
+          <w:b/>
+          <w:bCs/>
+          <w:sz w:val="24"/>
+          <w:szCs w:val="24"/>
+        </w:rPr>
+        <w:t xml:space="preserve">Variance: </w:t>
+      </w:r>
+      <m:oMath>
+        <m:sSup>
+          <m:sSupPr>
+            <m:ctrlPr>
+              <w:rPr>
+                <w:rFonts w:ascii="Cambria Math" w:eastAsiaTheme="minorEastAsia" w:hAnsi="Cambria Math"/>
+                <w:i/>
+                <w:sz w:val="24"/>
+                <w:szCs w:val="24"/>
+              </w:rPr>
+            </m:ctrlPr>
+          </m:sSupPr>
+          <m:e>
+            <m:r>
+              <w:rPr>
+                <w:rFonts w:ascii="Cambria Math" w:eastAsiaTheme="minorEastAsia" w:hAnsi="Cambria Math"/>
+                <w:sz w:val="24"/>
+                <w:szCs w:val="24"/>
+              </w:rPr>
+              <m:t>σ</m:t>
+            </m:r>
+          </m:e>
+          <m:sup>
+            <m:r>
+              <w:rPr>
+                <w:rFonts w:ascii="Cambria Math" w:eastAsiaTheme="minorEastAsia" w:hAnsi="Cambria Math"/>
+                <w:sz w:val="24"/>
+                <w:szCs w:val="24"/>
+              </w:rPr>
+              <m:t>2</m:t>
+            </m:r>
+          </m:sup>
+        </m:sSup>
+        <m:r>
+          <m:rPr>
+            <m:sty m:val="bi"/>
+          </m:rPr>
+          <w:rPr>
+            <w:rFonts w:ascii="Cambria Math" w:eastAsiaTheme="minorEastAsia" w:hAnsi="Cambria Math"/>
+            <w:sz w:val="24"/>
+            <w:szCs w:val="24"/>
+          </w:rPr>
+          <m:t>=V</m:t>
+        </m:r>
+        <m:d>
+          <m:dPr>
+            <m:ctrlPr>
+              <w:rPr>
+                <w:rFonts w:ascii="Cambria Math" w:eastAsiaTheme="minorEastAsia" w:hAnsi="Cambria Math"/>
+                <w:b/>
+                <w:bCs/>
+                <w:i/>
+                <w:sz w:val="24"/>
+                <w:szCs w:val="24"/>
+              </w:rPr>
+            </m:ctrlPr>
+          </m:dPr>
+          <m:e>
+            <m:r>
+              <m:rPr>
+                <m:sty m:val="bi"/>
+              </m:rPr>
+              <w:rPr>
+                <w:rFonts w:ascii="Cambria Math" w:eastAsiaTheme="minorEastAsia" w:hAnsi="Cambria Math"/>
+                <w:sz w:val="24"/>
+                <w:szCs w:val="24"/>
+              </w:rPr>
+              <m:t>Y</m:t>
+            </m:r>
+          </m:e>
+        </m:d>
+        <m:r>
+          <m:rPr>
+            <m:sty m:val="bi"/>
+          </m:rPr>
+          <w:rPr>
+            <w:rFonts w:ascii="Cambria Math" w:eastAsiaTheme="minorEastAsia" w:hAnsi="Cambria Math"/>
+            <w:sz w:val="24"/>
+            <w:szCs w:val="24"/>
+          </w:rPr>
+          <m:t>=</m:t>
+        </m:r>
+        <m:r>
+          <m:rPr>
+            <m:sty m:val="bi"/>
+          </m:rPr>
+          <w:rPr>
+            <w:rFonts w:ascii="Cambria Math" w:eastAsiaTheme="minorEastAsia" w:hAnsi="Cambria Math"/>
+            <w:sz w:val="24"/>
+            <w:szCs w:val="24"/>
+          </w:rPr>
+          <m:t xml:space="preserve"> </m:t>
+        </m:r>
+        <m:f>
+          <m:fPr>
+            <m:ctrlPr>
+              <w:rPr>
+                <w:rFonts w:ascii="Cambria Math" w:eastAsiaTheme="minorEastAsia" w:hAnsi="Cambria Math"/>
+                <w:b/>
+                <w:bCs/>
+                <w:i/>
+                <w:sz w:val="24"/>
+                <w:szCs w:val="24"/>
+              </w:rPr>
+            </m:ctrlPr>
+          </m:fPr>
+          <m:num>
+            <m:sSup>
+              <m:sSupPr>
+                <m:ctrlPr>
+                  <w:rPr>
+                    <w:rFonts w:ascii="Cambria Math" w:eastAsiaTheme="minorEastAsia" w:hAnsi="Cambria Math"/>
+                    <w:b/>
+                    <w:bCs/>
+                    <w:i/>
+                    <w:sz w:val="24"/>
+                    <w:szCs w:val="24"/>
+                  </w:rPr>
+                </m:ctrlPr>
+              </m:sSupPr>
+              <m:e>
+                <m:r>
+                  <m:rPr>
+                    <m:sty m:val="bi"/>
+                  </m:rPr>
+                  <w:rPr>
+                    <w:rFonts w:ascii="Cambria Math" w:eastAsiaTheme="minorEastAsia" w:hAnsi="Cambria Math"/>
+                    <w:sz w:val="24"/>
+                    <w:szCs w:val="24"/>
+                  </w:rPr>
+                  <m:t>(b-a)</m:t>
+                </m:r>
+              </m:e>
+              <m:sup>
+                <m:r>
+                  <m:rPr>
+                    <m:sty m:val="bi"/>
+                  </m:rPr>
+                  <w:rPr>
+                    <w:rFonts w:ascii="Cambria Math" w:eastAsiaTheme="minorEastAsia" w:hAnsi="Cambria Math"/>
+                    <w:sz w:val="24"/>
+                    <w:szCs w:val="24"/>
+                  </w:rPr>
+                  <m:t>2</m:t>
+                </m:r>
+              </m:sup>
+            </m:sSup>
+          </m:num>
+          <m:den>
+            <m:r>
+              <m:rPr>
+                <m:sty m:val="bi"/>
+              </m:rPr>
+              <w:rPr>
+                <w:rFonts w:ascii="Cambria Math" w:eastAsiaTheme="minorEastAsia" w:hAnsi="Cambria Math"/>
+                <w:sz w:val="24"/>
+                <w:szCs w:val="24"/>
+              </w:rPr>
+              <m:t>12</m:t>
+            </m:r>
+          </m:den>
+        </m:f>
+      </m:oMath>
+    </w:p>
+    <w:p>
+      <w:pPr>
+        <w:rPr>
+          <w:rFonts w:eastAsiaTheme="minorEastAsia"/>
+          <w:sz w:val="24"/>
+          <w:szCs w:val="24"/>
+        </w:rPr>
+      </w:pPr>
+    </w:p>
     <w:sectPr>
       <w:headerReference w:type="default" r:id="rId7"/>
       <w:pgSz w:w="12240" w:h="15840"/>
@@ -8715,7 +11881,7 @@
 </file>
 
 <file path=word/endnotes.xml><?xml version="1.0" encoding="utf-8"?>
-<w:endnotes xmlns:wpc="http://schemas.microsoft.com/office/word/2010/wordprocessingCanvas" xmlns:cx="http://schemas.microsoft.com/office/drawing/2014/chartex" xmlns:cx1="http://schemas.microsoft.com/office/drawing/2015/9/8/chartex" xmlns:cx2="http://schemas.microsoft.com/office/drawing/2015/10/21/chartex" xmlns:cx3="http://schemas.microsoft.com/office/drawing/2016/5/9/chartex" xmlns:cx4="http://schemas.microsoft.com/office/drawing/2016/5/10/chartex" xmlns:cx5="http://schemas.microsoft.com/office/drawing/2016/5/11/chartex" xmlns:cx6="http://schemas.microsoft.com/office/drawing/2016/5/12/chartex" xmlns:cx7="http://schemas.microsoft.com/office/drawing/2016/5/13/chartex" xmlns:cx8="http://schemas.microsoft.com/office/drawing/2016/5/14/chartex" xmlns:mc="http://schemas.openxmlformats.org/markup-compatibility/2006" xmlns:aink="http://schemas.microsoft.com/office/drawing/2016/ink" xmlns:am3d="http://schemas.microsoft.com/office/drawing/2017/model3d" xmlns:o="urn:schemas-microsoft-com:office:office" xmlns:oel="http://schemas.microsoft.com/office/2019/extlst" xmlns:r="http://schemas.openxmlformats.org/officeDocument/2006/relationships" xmlns:m="http://schemas.openxmlformats.org/officeDocument/2006/math" xmlns:v="urn:schemas-microsoft-com:vml" xmlns:wp14="http://schemas.microsoft.com/office/word/2010/wordprocessingDrawing" xmlns:wp="http://schemas.openxmlformats.org/drawingml/2006/wordprocessingDrawing" xmlns:w10="urn:schemas-microsoft-com:office:word" xmlns:w="http://schemas.openxmlformats.org/wordprocessingml/2006/main" xmlns:w14="http://schemas.microsoft.com/office/word/2010/wordml" xmlns:w15="http://schemas.microsoft.com/office/word/2012/wordml" xmlns:w16cex="http://schemas.microsoft.com/office/word/2018/wordml/cex" xmlns:w16cid="http://schemas.microsoft.com/office/word/2016/wordml/cid" xmlns:w16="http://schemas.microsoft.com/office/word/2018/wordml" xmlns:w16sdtdh="http://schemas.microsoft.com/office/word/2020/wordml/sdtdatahash" xmlns:w16se="http://schemas.microsoft.com/office/word/2015/wordml/symex" xmlns:wpg="http://schemas.microsoft.com/office/word/2010/wordprocessingGroup" xmlns:wpi="http://schemas.microsoft.com/office/word/2010/wordprocessingInk" xmlns:wne="http://schemas.microsoft.com/office/word/2006/wordml" xmlns:wps="http://schemas.microsoft.com/office/word/2010/wordprocessingShape" mc:Ignorable="w14 w15 w16se w16cid w16 w16cex w16sdtdh wp14">
+<w:endnotes xmlns:wpc="http://schemas.microsoft.com/office/word/2010/wordprocessingCanvas" xmlns:cx="http://schemas.microsoft.com/office/drawing/2014/chartex" xmlns:cx1="http://schemas.microsoft.com/office/drawing/2015/9/8/chartex" xmlns:cx2="http://schemas.microsoft.com/office/drawing/2015/10/21/chartex" xmlns:cx3="http://schemas.microsoft.com/office/drawing/2016/5/9/chartex" xmlns:cx4="http://schemas.microsoft.com/office/drawing/2016/5/10/chartex" xmlns:cx5="http://schemas.microsoft.com/office/drawing/2016/5/11/chartex" xmlns:cx6="http://schemas.microsoft.com/office/drawing/2016/5/12/chartex" xmlns:cx7="http://schemas.microsoft.com/office/drawing/2016/5/13/chartex" xmlns:cx8="http://schemas.microsoft.com/office/drawing/2016/5/14/chartex" xmlns:mc="http://schemas.openxmlformats.org/markup-compatibility/2006" xmlns:aink="http://schemas.microsoft.com/office/drawing/2016/ink" xmlns:am3d="http://schemas.microsoft.com/office/drawing/2017/model3d" xmlns:o="urn:schemas-microsoft-com:office:office" xmlns:oel="http://schemas.microsoft.com/office/2019/extlst" xmlns:r="http://schemas.openxmlformats.org/officeDocument/2006/relationships" xmlns:m="http://schemas.openxmlformats.org/officeDocument/2006/math" xmlns:v="urn:schemas-microsoft-com:vml" xmlns:wp14="http://schemas.microsoft.com/office/word/2010/wordprocessingDrawing" xmlns:wp="http://schemas.openxmlformats.org/drawingml/2006/wordprocessingDrawing" xmlns:w10="urn:schemas-microsoft-com:office:word" xmlns:w="http://schemas.openxmlformats.org/wordprocessingml/2006/main" xmlns:w14="http://schemas.microsoft.com/office/word/2010/wordml" xmlns:w15="http://schemas.microsoft.com/office/word/2012/wordml" xmlns:w16cex="http://schemas.microsoft.com/office/word/2018/wordml/cex" xmlns:w16cid="http://schemas.microsoft.com/office/word/2016/wordml/cid" xmlns:w16="http://schemas.microsoft.com/office/word/2018/wordml" xmlns:w16du="http://schemas.microsoft.com/office/word/2023/wordml/word16du" xmlns:w16sdtdh="http://schemas.microsoft.com/office/word/2020/wordml/sdtdatahash" xmlns:w16se="http://schemas.microsoft.com/office/word/2015/wordml/symex" xmlns:wpg="http://schemas.microsoft.com/office/word/2010/wordprocessingGroup" xmlns:wpi="http://schemas.microsoft.com/office/word/2010/wordprocessingInk" xmlns:wne="http://schemas.microsoft.com/office/word/2006/wordml" xmlns:wps="http://schemas.microsoft.com/office/word/2010/wordprocessingShape" mc:Ignorable="w14 w15 w16se w16cid w16 w16cex w16sdtdh wp14">
   <w:endnote w:type="separator" w:id="-1">
     <w:p>
       <w:pPr>
@@ -8740,7 +11906,7 @@
 </file>
 
 <file path=word/footnotes.xml><?xml version="1.0" encoding="utf-8"?>
-<w:footnotes xmlns:wpc="http://schemas.microsoft.com/office/word/2010/wordprocessingCanvas" xmlns:cx="http://schemas.microsoft.com/office/drawing/2014/chartex" xmlns:cx1="http://schemas.microsoft.com/office/drawing/2015/9/8/chartex" xmlns:cx2="http://schemas.microsoft.com/office/drawing/2015/10/21/chartex" xmlns:cx3="http://schemas.microsoft.com/office/drawing/2016/5/9/chartex" xmlns:cx4="http://schemas.microsoft.com/office/drawing/2016/5/10/chartex" xmlns:cx5="http://schemas.microsoft.com/office/drawing/2016/5/11/chartex" xmlns:cx6="http://schemas.microsoft.com/office/drawing/2016/5/12/chartex" xmlns:cx7="http://schemas.microsoft.com/office/drawing/2016/5/13/chartex" xmlns:cx8="http://schemas.microsoft.com/office/drawing/2016/5/14/chartex" xmlns:mc="http://schemas.openxmlformats.org/markup-compatibility/2006" xmlns:aink="http://schemas.microsoft.com/office/drawing/2016/ink" xmlns:am3d="http://schemas.microsoft.com/office/drawing/2017/model3d" xmlns:o="urn:schemas-microsoft-com:office:office" xmlns:oel="http://schemas.microsoft.com/office/2019/extlst" xmlns:r="http://schemas.openxmlformats.org/officeDocument/2006/relationships" xmlns:m="http://schemas.openxmlformats.org/officeDocument/2006/math" xmlns:v="urn:schemas-microsoft-com:vml" xmlns:wp14="http://schemas.microsoft.com/office/word/2010/wordprocessingDrawing" xmlns:wp="http://schemas.openxmlformats.org/drawingml/2006/wordprocessingDrawing" xmlns:w10="urn:schemas-microsoft-com:office:word" xmlns:w="http://schemas.openxmlformats.org/wordprocessingml/2006/main" xmlns:w14="http://schemas.microsoft.com/office/word/2010/wordml" xmlns:w15="http://schemas.microsoft.com/office/word/2012/wordml" xmlns:w16cex="http://schemas.microsoft.com/office/word/2018/wordml/cex" xmlns:w16cid="http://schemas.microsoft.com/office/word/2016/wordml/cid" xmlns:w16="http://schemas.microsoft.com/office/word/2018/wordml" xmlns:w16sdtdh="http://schemas.microsoft.com/office/word/2020/wordml/sdtdatahash" xmlns:w16se="http://schemas.microsoft.com/office/word/2015/wordml/symex" xmlns:wpg="http://schemas.microsoft.com/office/word/2010/wordprocessingGroup" xmlns:wpi="http://schemas.microsoft.com/office/word/2010/wordprocessingInk" xmlns:wne="http://schemas.microsoft.com/office/word/2006/wordml" xmlns:wps="http://schemas.microsoft.com/office/word/2010/wordprocessingShape" mc:Ignorable="w14 w15 w16se w16cid w16 w16cex w16sdtdh wp14">
+<w:footnotes xmlns:wpc="http://schemas.microsoft.com/office/word/2010/wordprocessingCanvas" xmlns:cx="http://schemas.microsoft.com/office/drawing/2014/chartex" xmlns:cx1="http://schemas.microsoft.com/office/drawing/2015/9/8/chartex" xmlns:cx2="http://schemas.microsoft.com/office/drawing/2015/10/21/chartex" xmlns:cx3="http://schemas.microsoft.com/office/drawing/2016/5/9/chartex" xmlns:cx4="http://schemas.microsoft.com/office/drawing/2016/5/10/chartex" xmlns:cx5="http://schemas.microsoft.com/office/drawing/2016/5/11/chartex" xmlns:cx6="http://schemas.microsoft.com/office/drawing/2016/5/12/chartex" xmlns:cx7="http://schemas.microsoft.com/office/drawing/2016/5/13/chartex" xmlns:cx8="http://schemas.microsoft.com/office/drawing/2016/5/14/chartex" xmlns:mc="http://schemas.openxmlformats.org/markup-compatibility/2006" xmlns:aink="http://schemas.microsoft.com/office/drawing/2016/ink" xmlns:am3d="http://schemas.microsoft.com/office/drawing/2017/model3d" xmlns:o="urn:schemas-microsoft-com:office:office" xmlns:oel="http://schemas.microsoft.com/office/2019/extlst" xmlns:r="http://schemas.openxmlformats.org/officeDocument/2006/relationships" xmlns:m="http://schemas.openxmlformats.org/officeDocument/2006/math" xmlns:v="urn:schemas-microsoft-com:vml" xmlns:wp14="http://schemas.microsoft.com/office/word/2010/wordprocessingDrawing" xmlns:wp="http://schemas.openxmlformats.org/drawingml/2006/wordprocessingDrawing" xmlns:w10="urn:schemas-microsoft-com:office:word" xmlns:w="http://schemas.openxmlformats.org/wordprocessingml/2006/main" xmlns:w14="http://schemas.microsoft.com/office/word/2010/wordml" xmlns:w15="http://schemas.microsoft.com/office/word/2012/wordml" xmlns:w16cex="http://schemas.microsoft.com/office/word/2018/wordml/cex" xmlns:w16cid="http://schemas.microsoft.com/office/word/2016/wordml/cid" xmlns:w16="http://schemas.microsoft.com/office/word/2018/wordml" xmlns:w16du="http://schemas.microsoft.com/office/word/2023/wordml/word16du" xmlns:w16sdtdh="http://schemas.microsoft.com/office/word/2020/wordml/sdtdatahash" xmlns:w16se="http://schemas.microsoft.com/office/word/2015/wordml/symex" xmlns:wpg="http://schemas.microsoft.com/office/word/2010/wordprocessingGroup" xmlns:wpi="http://schemas.microsoft.com/office/word/2010/wordprocessingInk" xmlns:wne="http://schemas.microsoft.com/office/word/2006/wordml" xmlns:wps="http://schemas.microsoft.com/office/word/2010/wordprocessingShape" mc:Ignorable="w14 w15 w16se w16cid w16 w16cex w16sdtdh wp14">
   <w:footnote w:type="separator" w:id="-1">
     <w:p>
       <w:pPr>
@@ -8765,7 +11931,7 @@
 </file>
 
 <file path=word/header1.xml><?xml version="1.0" encoding="utf-8"?>
-<w:hdr xmlns:wpc="http://schemas.microsoft.com/office/word/2010/wordprocessingCanvas" xmlns:cx="http://schemas.microsoft.com/office/drawing/2014/chartex" xmlns:cx1="http://schemas.microsoft.com/office/drawing/2015/9/8/chartex" xmlns:cx2="http://schemas.microsoft.com/office/drawing/2015/10/21/chartex" xmlns:cx3="http://schemas.microsoft.com/office/drawing/2016/5/9/chartex" xmlns:cx4="http://schemas.microsoft.com/office/drawing/2016/5/10/chartex" xmlns:cx5="http://schemas.microsoft.com/office/drawing/2016/5/11/chartex" xmlns:cx6="http://schemas.microsoft.com/office/drawing/2016/5/12/chartex" xmlns:cx7="http://schemas.microsoft.com/office/drawing/2016/5/13/chartex" xmlns:cx8="http://schemas.microsoft.com/office/drawing/2016/5/14/chartex" xmlns:mc="http://schemas.openxmlformats.org/markup-compatibility/2006" xmlns:aink="http://schemas.microsoft.com/office/drawing/2016/ink" xmlns:am3d="http://schemas.microsoft.com/office/drawing/2017/model3d" xmlns:o="urn:schemas-microsoft-com:office:office" xmlns:oel="http://schemas.microsoft.com/office/2019/extlst" xmlns:r="http://schemas.openxmlformats.org/officeDocument/2006/relationships" xmlns:m="http://schemas.openxmlformats.org/officeDocument/2006/math" xmlns:v="urn:schemas-microsoft-com:vml" xmlns:wp14="http://schemas.microsoft.com/office/word/2010/wordprocessingDrawing" xmlns:wp="http://schemas.openxmlformats.org/drawingml/2006/wordprocessingDrawing" xmlns:w10="urn:schemas-microsoft-com:office:word" xmlns:w="http://schemas.openxmlformats.org/wordprocessingml/2006/main" xmlns:w14="http://schemas.microsoft.com/office/word/2010/wordml" xmlns:w15="http://schemas.microsoft.com/office/word/2012/wordml" xmlns:w16cex="http://schemas.microsoft.com/office/word/2018/wordml/cex" xmlns:w16cid="http://schemas.microsoft.com/office/word/2016/wordml/cid" xmlns:w16="http://schemas.microsoft.com/office/word/2018/wordml" xmlns:w16sdtdh="http://schemas.microsoft.com/office/word/2020/wordml/sdtdatahash" xmlns:w16se="http://schemas.microsoft.com/office/word/2015/wordml/symex" xmlns:wpg="http://schemas.microsoft.com/office/word/2010/wordprocessingGroup" xmlns:wpi="http://schemas.microsoft.com/office/word/2010/wordprocessingInk" xmlns:wne="http://schemas.microsoft.com/office/word/2006/wordml" xmlns:wps="http://schemas.microsoft.com/office/word/2010/wordprocessingShape" mc:Ignorable="w14 w15 w16se w16cid w16 w16cex w16sdtdh wp14">
+<w:hdr xmlns:wpc="http://schemas.microsoft.com/office/word/2010/wordprocessingCanvas" xmlns:cx="http://schemas.microsoft.com/office/drawing/2014/chartex" xmlns:cx1="http://schemas.microsoft.com/office/drawing/2015/9/8/chartex" xmlns:cx2="http://schemas.microsoft.com/office/drawing/2015/10/21/chartex" xmlns:cx3="http://schemas.microsoft.com/office/drawing/2016/5/9/chartex" xmlns:cx4="http://schemas.microsoft.com/office/drawing/2016/5/10/chartex" xmlns:cx5="http://schemas.microsoft.com/office/drawing/2016/5/11/chartex" xmlns:cx6="http://schemas.microsoft.com/office/drawing/2016/5/12/chartex" xmlns:cx7="http://schemas.microsoft.com/office/drawing/2016/5/13/chartex" xmlns:cx8="http://schemas.microsoft.com/office/drawing/2016/5/14/chartex" xmlns:mc="http://schemas.openxmlformats.org/markup-compatibility/2006" xmlns:aink="http://schemas.microsoft.com/office/drawing/2016/ink" xmlns:am3d="http://schemas.microsoft.com/office/drawing/2017/model3d" xmlns:o="urn:schemas-microsoft-com:office:office" xmlns:oel="http://schemas.microsoft.com/office/2019/extlst" xmlns:r="http://schemas.openxmlformats.org/officeDocument/2006/relationships" xmlns:m="http://schemas.openxmlformats.org/officeDocument/2006/math" xmlns:v="urn:schemas-microsoft-com:vml" xmlns:wp14="http://schemas.microsoft.com/office/word/2010/wordprocessingDrawing" xmlns:wp="http://schemas.openxmlformats.org/drawingml/2006/wordprocessingDrawing" xmlns:w10="urn:schemas-microsoft-com:office:word" xmlns:w="http://schemas.openxmlformats.org/wordprocessingml/2006/main" xmlns:w14="http://schemas.microsoft.com/office/word/2010/wordml" xmlns:w15="http://schemas.microsoft.com/office/word/2012/wordml" xmlns:w16cex="http://schemas.microsoft.com/office/word/2018/wordml/cex" xmlns:w16cid="http://schemas.microsoft.com/office/word/2016/wordml/cid" xmlns:w16="http://schemas.microsoft.com/office/word/2018/wordml" xmlns:w16du="http://schemas.microsoft.com/office/word/2023/wordml/word16du" xmlns:w16sdtdh="http://schemas.microsoft.com/office/word/2020/wordml/sdtdatahash" xmlns:w16se="http://schemas.microsoft.com/office/word/2015/wordml/symex" xmlns:wpg="http://schemas.microsoft.com/office/word/2010/wordprocessingGroup" xmlns:wpi="http://schemas.microsoft.com/office/word/2010/wordprocessingInk" xmlns:wne="http://schemas.microsoft.com/office/word/2006/wordml" xmlns:wps="http://schemas.microsoft.com/office/word/2010/wordprocessingShape" mc:Ignorable="w14 w15 w16se w16cid w16 w16cex w16sdtdh wp14">
   <w:p>
     <w:pPr>
       <w:pStyle w:val="Header"/>
@@ -8786,7 +11952,7 @@
 </file>
 
 <file path=word/numbering.xml><?xml version="1.0" encoding="utf-8"?>
-<w:numbering xmlns:wpc="http://schemas.microsoft.com/office/word/2010/wordprocessingCanvas" xmlns:cx="http://schemas.microsoft.com/office/drawing/2014/chartex" xmlns:cx1="http://schemas.microsoft.com/office/drawing/2015/9/8/chartex" xmlns:cx2="http://schemas.microsoft.com/office/drawing/2015/10/21/chartex" xmlns:cx3="http://schemas.microsoft.com/office/drawing/2016/5/9/chartex" xmlns:cx4="http://schemas.microsoft.com/office/drawing/2016/5/10/chartex" xmlns:cx5="http://schemas.microsoft.com/office/drawing/2016/5/11/chartex" xmlns:cx6="http://schemas.microsoft.com/office/drawing/2016/5/12/chartex" xmlns:cx7="http://schemas.microsoft.com/office/drawing/2016/5/13/chartex" xmlns:cx8="http://schemas.microsoft.com/office/drawing/2016/5/14/chartex" xmlns:mc="http://schemas.openxmlformats.org/markup-compatibility/2006" xmlns:aink="http://schemas.microsoft.com/office/drawing/2016/ink" xmlns:am3d="http://schemas.microsoft.com/office/drawing/2017/model3d" xmlns:o="urn:schemas-microsoft-com:office:office" xmlns:oel="http://schemas.microsoft.com/office/2019/extlst" xmlns:r="http://schemas.openxmlformats.org/officeDocument/2006/relationships" xmlns:m="http://schemas.openxmlformats.org/officeDocument/2006/math" xmlns:v="urn:schemas-microsoft-com:vml" xmlns:wp14="http://schemas.microsoft.com/office/word/2010/wordprocessingDrawing" xmlns:wp="http://schemas.openxmlformats.org/drawingml/2006/wordprocessingDrawing" xmlns:w10="urn:schemas-microsoft-com:office:word" xmlns:w="http://schemas.openxmlformats.org/wordprocessingml/2006/main" xmlns:w14="http://schemas.microsoft.com/office/word/2010/wordml" xmlns:w15="http://schemas.microsoft.com/office/word/2012/wordml" xmlns:w16cex="http://schemas.microsoft.com/office/word/2018/wordml/cex" xmlns:w16cid="http://schemas.microsoft.com/office/word/2016/wordml/cid" xmlns:w16="http://schemas.microsoft.com/office/word/2018/wordml" xmlns:w16sdtdh="http://schemas.microsoft.com/office/word/2020/wordml/sdtdatahash" xmlns:w16se="http://schemas.microsoft.com/office/word/2015/wordml/symex" xmlns:wpg="http://schemas.microsoft.com/office/word/2010/wordprocessingGroup" xmlns:wpi="http://schemas.microsoft.com/office/word/2010/wordprocessingInk" xmlns:wne="http://schemas.microsoft.com/office/word/2006/wordml" xmlns:wps="http://schemas.microsoft.com/office/word/2010/wordprocessingShape" mc:Ignorable="w14 w15 w16se w16cid w16 w16cex w16sdtdh wp14">
+<w:numbering xmlns:wpc="http://schemas.microsoft.com/office/word/2010/wordprocessingCanvas" xmlns:cx="http://schemas.microsoft.com/office/drawing/2014/chartex" xmlns:cx1="http://schemas.microsoft.com/office/drawing/2015/9/8/chartex" xmlns:cx2="http://schemas.microsoft.com/office/drawing/2015/10/21/chartex" xmlns:cx3="http://schemas.microsoft.com/office/drawing/2016/5/9/chartex" xmlns:cx4="http://schemas.microsoft.com/office/drawing/2016/5/10/chartex" xmlns:cx5="http://schemas.microsoft.com/office/drawing/2016/5/11/chartex" xmlns:cx6="http://schemas.microsoft.com/office/drawing/2016/5/12/chartex" xmlns:cx7="http://schemas.microsoft.com/office/drawing/2016/5/13/chartex" xmlns:cx8="http://schemas.microsoft.com/office/drawing/2016/5/14/chartex" xmlns:mc="http://schemas.openxmlformats.org/markup-compatibility/2006" xmlns:aink="http://schemas.microsoft.com/office/drawing/2016/ink" xmlns:am3d="http://schemas.microsoft.com/office/drawing/2017/model3d" xmlns:o="urn:schemas-microsoft-com:office:office" xmlns:oel="http://schemas.microsoft.com/office/2019/extlst" xmlns:r="http://schemas.openxmlformats.org/officeDocument/2006/relationships" xmlns:m="http://schemas.openxmlformats.org/officeDocument/2006/math" xmlns:v="urn:schemas-microsoft-com:vml" xmlns:wp14="http://schemas.microsoft.com/office/word/2010/wordprocessingDrawing" xmlns:wp="http://schemas.openxmlformats.org/drawingml/2006/wordprocessingDrawing" xmlns:w10="urn:schemas-microsoft-com:office:word" xmlns:w="http://schemas.openxmlformats.org/wordprocessingml/2006/main" xmlns:w14="http://schemas.microsoft.com/office/word/2010/wordml" xmlns:w15="http://schemas.microsoft.com/office/word/2012/wordml" xmlns:w16cex="http://schemas.microsoft.com/office/word/2018/wordml/cex" xmlns:w16cid="http://schemas.microsoft.com/office/word/2016/wordml/cid" xmlns:w16="http://schemas.microsoft.com/office/word/2018/wordml" xmlns:w16du="http://schemas.microsoft.com/office/word/2023/wordml/word16du" xmlns:w16sdtdh="http://schemas.microsoft.com/office/word/2020/wordml/sdtdatahash" xmlns:w16se="http://schemas.microsoft.com/office/word/2015/wordml/symex" xmlns:wpg="http://schemas.microsoft.com/office/word/2010/wordprocessingGroup" xmlns:wpi="http://schemas.microsoft.com/office/word/2010/wordprocessingInk" xmlns:wne="http://schemas.microsoft.com/office/word/2006/wordml" xmlns:wps="http://schemas.microsoft.com/office/word/2010/wordprocessingShape" mc:Ignorable="w14 w15 w16se w16cid w16 w16cex w16sdtdh wp14">
   <w:abstractNum w:abstractNumId="0" w15:restartNumberingAfterBreak="0">
     <w:nsid w:val="35ED7BC4"/>
     <w:multiLevelType w:val="hybridMultilevel"/>

</xml_diff>